<commit_message>
Minor changes to graphs.
</commit_message>
<xml_diff>
--- a/Assignment_4.docx
+++ b/Assignment_4.docx
@@ -52,215 +52,6 @@
     </w:p>
     <w:p>
       <w:pPr>
-        <w:pStyle w:val="SourceCode"/>
-      </w:pPr>
-      <w:r>
-        <w:rPr>
-          <w:rStyle w:val="KeywordTok"/>
-        </w:rPr>
-        <w:t xml:space="preserve">library</w:t>
-      </w:r>
-      <w:r>
-        <w:rPr>
-          <w:rStyle w:val="NormalTok"/>
-        </w:rPr>
-        <w:t xml:space="preserve">(tidyverse)</w:t>
-      </w:r>
-    </w:p>
-    <w:p>
-      <w:pPr>
-        <w:pStyle w:val="SourceCode"/>
-      </w:pPr>
-      <w:r>
-        <w:rPr>
-          <w:rStyle w:val="VerbatimChar"/>
-        </w:rPr>
-        <w:t xml:space="preserve">## -- Attaching packages ------------------------------------------------------- tidyverse 1.2.1 --</w:t>
-      </w:r>
-    </w:p>
-    <w:p>
-      <w:pPr>
-        <w:pStyle w:val="SourceCode"/>
-      </w:pPr>
-      <w:r>
-        <w:rPr>
-          <w:rStyle w:val="VerbatimChar"/>
-        </w:rPr>
-        <w:t xml:space="preserve">## v ggplot2 3.1.0     v purrr   0.2.5</w:t>
-      </w:r>
-      <w:r>
-        <w:br w:type="textWrapping"/>
-      </w:r>
-      <w:r>
-        <w:rPr>
-          <w:rStyle w:val="VerbatimChar"/>
-        </w:rPr>
-        <w:t xml:space="preserve">## v tibble  1.4.2     v dplyr   0.7.7</w:t>
-      </w:r>
-      <w:r>
-        <w:br w:type="textWrapping"/>
-      </w:r>
-      <w:r>
-        <w:rPr>
-          <w:rStyle w:val="VerbatimChar"/>
-        </w:rPr>
-        <w:t xml:space="preserve">## v tidyr   0.8.2     v stringr 1.3.1</w:t>
-      </w:r>
-      <w:r>
-        <w:br w:type="textWrapping"/>
-      </w:r>
-      <w:r>
-        <w:rPr>
-          <w:rStyle w:val="VerbatimChar"/>
-        </w:rPr>
-        <w:t xml:space="preserve">## v readr   1.1.1     v forcats 0.3.0</w:t>
-      </w:r>
-    </w:p>
-    <w:p>
-      <w:pPr>
-        <w:pStyle w:val="SourceCode"/>
-      </w:pPr>
-      <w:r>
-        <w:rPr>
-          <w:rStyle w:val="VerbatimChar"/>
-        </w:rPr>
-        <w:t xml:space="preserve">## -- Conflicts ---------------------------------------------------------- tidyverse_conflicts() --</w:t>
-      </w:r>
-      <w:r>
-        <w:br w:type="textWrapping"/>
-      </w:r>
-      <w:r>
-        <w:rPr>
-          <w:rStyle w:val="VerbatimChar"/>
-        </w:rPr>
-        <w:t xml:space="preserve">## x dplyr::filter() masks stats::filter()</w:t>
-      </w:r>
-      <w:r>
-        <w:br w:type="textWrapping"/>
-      </w:r>
-      <w:r>
-        <w:rPr>
-          <w:rStyle w:val="VerbatimChar"/>
-        </w:rPr>
-        <w:t xml:space="preserve">## x dplyr::lag()    masks stats::lag()</w:t>
-      </w:r>
-    </w:p>
-    <w:p>
-      <w:pPr>
-        <w:pStyle w:val="SourceCode"/>
-      </w:pPr>
-      <w:r>
-        <w:rPr>
-          <w:rStyle w:val="KeywordTok"/>
-        </w:rPr>
-        <w:t xml:space="preserve">library</w:t>
-      </w:r>
-      <w:r>
-        <w:rPr>
-          <w:rStyle w:val="NormalTok"/>
-        </w:rPr>
-        <w:t xml:space="preserve">(tidyr)</w:t>
-      </w:r>
-      <w:r>
-        <w:br w:type="textWrapping"/>
-      </w:r>
-      <w:r>
-        <w:rPr>
-          <w:rStyle w:val="KeywordTok"/>
-        </w:rPr>
-        <w:t xml:space="preserve">library</w:t>
-      </w:r>
-      <w:r>
-        <w:rPr>
-          <w:rStyle w:val="NormalTok"/>
-        </w:rPr>
-        <w:t xml:space="preserve">(vcdExtra)</w:t>
-      </w:r>
-    </w:p>
-    <w:p>
-      <w:pPr>
-        <w:pStyle w:val="SourceCode"/>
-      </w:pPr>
-      <w:r>
-        <w:rPr>
-          <w:rStyle w:val="VerbatimChar"/>
-        </w:rPr>
-        <w:t xml:space="preserve">## Loading required package: vcd</w:t>
-      </w:r>
-    </w:p>
-    <w:p>
-      <w:pPr>
-        <w:pStyle w:val="SourceCode"/>
-      </w:pPr>
-      <w:r>
-        <w:rPr>
-          <w:rStyle w:val="VerbatimChar"/>
-        </w:rPr>
-        <w:t xml:space="preserve">## Loading required package: grid</w:t>
-      </w:r>
-    </w:p>
-    <w:p>
-      <w:pPr>
-        <w:pStyle w:val="SourceCode"/>
-      </w:pPr>
-      <w:r>
-        <w:rPr>
-          <w:rStyle w:val="VerbatimChar"/>
-        </w:rPr>
-        <w:t xml:space="preserve">## Loading required package: gnm</w:t>
-      </w:r>
-    </w:p>
-    <w:p>
-      <w:pPr>
-        <w:pStyle w:val="SourceCode"/>
-      </w:pPr>
-      <w:r>
-        <w:rPr>
-          <w:rStyle w:val="VerbatimChar"/>
-        </w:rPr>
-        <w:t xml:space="preserve">## </w:t>
-      </w:r>
-      <w:r>
-        <w:br w:type="textWrapping"/>
-      </w:r>
-      <w:r>
-        <w:rPr>
-          <w:rStyle w:val="VerbatimChar"/>
-        </w:rPr>
-        <w:t xml:space="preserve">## Attaching package: 'vcdExtra'</w:t>
-      </w:r>
-    </w:p>
-    <w:p>
-      <w:pPr>
-        <w:pStyle w:val="SourceCode"/>
-      </w:pPr>
-      <w:r>
-        <w:rPr>
-          <w:rStyle w:val="VerbatimChar"/>
-        </w:rPr>
-        <w:t xml:space="preserve">## The following object is masked from 'package:dplyr':</w:t>
-      </w:r>
-      <w:r>
-        <w:br w:type="textWrapping"/>
-      </w:r>
-      <w:r>
-        <w:rPr>
-          <w:rStyle w:val="VerbatimChar"/>
-        </w:rPr>
-        <w:t xml:space="preserve">## </w:t>
-      </w:r>
-      <w:r>
-        <w:br w:type="textWrapping"/>
-      </w:r>
-      <w:r>
-        <w:rPr>
-          <w:rStyle w:val="VerbatimChar"/>
-        </w:rPr>
-        <w:t xml:space="preserve">##     summarise</w:t>
-      </w:r>
-    </w:p>
-    <w:p>
-      <w:pPr>
         <w:pStyle w:val="Compact"/>
         <w:numPr>
           <w:numId w:val="1001"/>
@@ -677,7 +468,7 @@
       <w:r>
         <w:drawing>
           <wp:inline>
-            <wp:extent cx="4620126" cy="3696101"/>
+            <wp:extent cx="5334000" cy="4267200"/>
             <wp:effectExtent b="0" l="0" r="0" t="0"/>
             <wp:docPr descr="" title="" id="1" name="Picture"/>
             <a:graphic>
@@ -698,7 +489,7 @@
                   <pic:spPr bwMode="auto">
                     <a:xfrm>
                       <a:off x="0" y="0"/>
-                      <a:ext cx="4620126" cy="3696101"/>
+                      <a:ext cx="5334000" cy="4267200"/>
                     </a:xfrm>
                     <a:prstGeom prst="rect">
                       <a:avLst/>
@@ -1123,7 +914,7 @@
       <w:r>
         <w:drawing>
           <wp:inline>
-            <wp:extent cx="4620126" cy="3696101"/>
+            <wp:extent cx="5334000" cy="4267200"/>
             <wp:effectExtent b="0" l="0" r="0" t="0"/>
             <wp:docPr descr="" title="" id="1" name="Picture"/>
             <a:graphic>
@@ -1144,7 +935,7 @@
                   <pic:spPr bwMode="auto">
                     <a:xfrm>
                       <a:off x="0" y="0"/>
-                      <a:ext cx="4620126" cy="3696101"/>
+                      <a:ext cx="5334000" cy="4267200"/>
                     </a:xfrm>
                     <a:prstGeom prst="rect">
                       <a:avLst/>
@@ -1163,6 +954,3194 @@
         </w:drawing>
       </w:r>
     </w:p>
+    <w:p>
+      <w:pPr>
+        <w:pStyle w:val="Compact"/>
+        <w:numPr>
+          <w:numId w:val="1002"/>
+          <w:ilvl w:val="0"/>
+        </w:numPr>
+      </w:pPr>
+      <w:r>
+        <w:t xml:space="preserve">Compare mean lobster size by site in 2017</w:t>
+      </w:r>
+    </w:p>
+    <w:p>
+      <w:pPr>
+        <w:pStyle w:val="SourceCode"/>
+      </w:pPr>
+      <w:r>
+        <w:rPr>
+          <w:rStyle w:val="CommentTok"/>
+        </w:rPr>
+        <w:t xml:space="preserve"># New dataframe for only year 2017</w:t>
+      </w:r>
+      <w:r>
+        <w:br w:type="textWrapping"/>
+      </w:r>
+      <w:r>
+        <w:br w:type="textWrapping"/>
+      </w:r>
+      <w:r>
+        <w:rPr>
+          <w:rStyle w:val="NormalTok"/>
+        </w:rPr>
+        <w:t xml:space="preserve">size_</w:t>
+      </w:r>
+      <w:r>
+        <w:rPr>
+          <w:rStyle w:val="DecValTok"/>
+        </w:rPr>
+        <w:t xml:space="preserve">2017</w:t>
+      </w:r>
+      <w:r>
+        <w:rPr>
+          <w:rStyle w:val="NormalTok"/>
+        </w:rPr>
+        <w:t xml:space="preserve"> &lt;-</w:t>
+      </w:r>
+      <w:r>
+        <w:rPr>
+          <w:rStyle w:val="StringTok"/>
+        </w:rPr>
+        <w:t xml:space="preserve"> </w:t>
+      </w:r>
+      <w:r>
+        <w:rPr>
+          <w:rStyle w:val="NormalTok"/>
+        </w:rPr>
+        <w:t xml:space="preserve">lobster_abundance </w:t>
+      </w:r>
+      <w:r>
+        <w:rPr>
+          <w:rStyle w:val="OperatorTok"/>
+        </w:rPr>
+        <w:t xml:space="preserve">%&gt;%</w:t>
+      </w:r>
+      <w:r>
+        <w:rPr>
+          <w:rStyle w:val="StringTok"/>
+        </w:rPr>
+        <w:t xml:space="preserve"> </w:t>
+      </w:r>
+      <w:r>
+        <w:br w:type="textWrapping"/>
+      </w:r>
+      <w:r>
+        <w:rPr>
+          <w:rStyle w:val="StringTok"/>
+        </w:rPr>
+        <w:t xml:space="preserve">  </w:t>
+      </w:r>
+      <w:r>
+        <w:rPr>
+          <w:rStyle w:val="KeywordTok"/>
+        </w:rPr>
+        <w:t xml:space="preserve">filter</w:t>
+      </w:r>
+      <w:r>
+        <w:rPr>
+          <w:rStyle w:val="NormalTok"/>
+        </w:rPr>
+        <w:t xml:space="preserve">(YEAR </w:t>
+      </w:r>
+      <w:r>
+        <w:rPr>
+          <w:rStyle w:val="OperatorTok"/>
+        </w:rPr>
+        <w:t xml:space="preserve">==</w:t>
+      </w:r>
+      <w:r>
+        <w:rPr>
+          <w:rStyle w:val="StringTok"/>
+        </w:rPr>
+        <w:t xml:space="preserve"> </w:t>
+      </w:r>
+      <w:r>
+        <w:rPr>
+          <w:rStyle w:val="DecValTok"/>
+        </w:rPr>
+        <w:t xml:space="preserve">2017</w:t>
+      </w:r>
+      <w:r>
+        <w:rPr>
+          <w:rStyle w:val="NormalTok"/>
+        </w:rPr>
+        <w:t xml:space="preserve">) </w:t>
+      </w:r>
+      <w:r>
+        <w:rPr>
+          <w:rStyle w:val="OperatorTok"/>
+        </w:rPr>
+        <w:t xml:space="preserve">%&gt;%</w:t>
+      </w:r>
+      <w:r>
+        <w:rPr>
+          <w:rStyle w:val="StringTok"/>
+        </w:rPr>
+        <w:t xml:space="preserve"> </w:t>
+      </w:r>
+      <w:r>
+        <w:br w:type="textWrapping"/>
+      </w:r>
+      <w:r>
+        <w:rPr>
+          <w:rStyle w:val="StringTok"/>
+        </w:rPr>
+        <w:t xml:space="preserve">  </w:t>
+      </w:r>
+      <w:r>
+        <w:rPr>
+          <w:rStyle w:val="KeywordTok"/>
+        </w:rPr>
+        <w:t xml:space="preserve">select</w:t>
+      </w:r>
+      <w:r>
+        <w:rPr>
+          <w:rStyle w:val="NormalTok"/>
+        </w:rPr>
+        <w:t xml:space="preserve">(SITE, SIZE) </w:t>
+      </w:r>
+      <w:r>
+        <w:br w:type="textWrapping"/>
+      </w:r>
+      <w:r>
+        <w:br w:type="textWrapping"/>
+      </w:r>
+      <w:r>
+        <w:br w:type="textWrapping"/>
+      </w:r>
+      <w:r>
+        <w:br w:type="textWrapping"/>
+      </w:r>
+      <w:r>
+        <w:rPr>
+          <w:rStyle w:val="CommentTok"/>
+        </w:rPr>
+        <w:t xml:space="preserve"># Data exploration</w:t>
+      </w:r>
+      <w:r>
+        <w:br w:type="textWrapping"/>
+      </w:r>
+      <w:r>
+        <w:br w:type="textWrapping"/>
+      </w:r>
+      <w:r>
+        <w:rPr>
+          <w:rStyle w:val="CommentTok"/>
+        </w:rPr>
+        <w:t xml:space="preserve">#Histograms</w:t>
+      </w:r>
+      <w:r>
+        <w:br w:type="textWrapping"/>
+      </w:r>
+      <w:r>
+        <w:br w:type="textWrapping"/>
+      </w:r>
+      <w:r>
+        <w:rPr>
+          <w:rStyle w:val="NormalTok"/>
+        </w:rPr>
+        <w:t xml:space="preserve">size_2017_hist &lt;-</w:t>
+      </w:r>
+      <w:r>
+        <w:rPr>
+          <w:rStyle w:val="StringTok"/>
+        </w:rPr>
+        <w:t xml:space="preserve"> </w:t>
+      </w:r>
+      <w:r>
+        <w:rPr>
+          <w:rStyle w:val="KeywordTok"/>
+        </w:rPr>
+        <w:t xml:space="preserve">ggplot</w:t>
+      </w:r>
+      <w:r>
+        <w:rPr>
+          <w:rStyle w:val="NormalTok"/>
+        </w:rPr>
+        <w:t xml:space="preserve">(size_</w:t>
+      </w:r>
+      <w:r>
+        <w:rPr>
+          <w:rStyle w:val="DecValTok"/>
+        </w:rPr>
+        <w:t xml:space="preserve">2017</w:t>
+      </w:r>
+      <w:r>
+        <w:rPr>
+          <w:rStyle w:val="NormalTok"/>
+        </w:rPr>
+        <w:t xml:space="preserve">, </w:t>
+      </w:r>
+      <w:r>
+        <w:rPr>
+          <w:rStyle w:val="KeywordTok"/>
+        </w:rPr>
+        <w:t xml:space="preserve">aes</w:t>
+      </w:r>
+      <w:r>
+        <w:rPr>
+          <w:rStyle w:val="NormalTok"/>
+        </w:rPr>
+        <w:t xml:space="preserve">(</w:t>
+      </w:r>
+      <w:r>
+        <w:rPr>
+          <w:rStyle w:val="DataTypeTok"/>
+        </w:rPr>
+        <w:t xml:space="preserve">x =</w:t>
+      </w:r>
+      <w:r>
+        <w:rPr>
+          <w:rStyle w:val="NormalTok"/>
+        </w:rPr>
+        <w:t xml:space="preserve"> SIZE)) </w:t>
+      </w:r>
+      <w:r>
+        <w:rPr>
+          <w:rStyle w:val="OperatorTok"/>
+        </w:rPr>
+        <w:t xml:space="preserve">+</w:t>
+      </w:r>
+      <w:r>
+        <w:br w:type="textWrapping"/>
+      </w:r>
+      <w:r>
+        <w:rPr>
+          <w:rStyle w:val="StringTok"/>
+        </w:rPr>
+        <w:t xml:space="preserve">  </w:t>
+      </w:r>
+      <w:r>
+        <w:rPr>
+          <w:rStyle w:val="KeywordTok"/>
+        </w:rPr>
+        <w:t xml:space="preserve">geom_histogram</w:t>
+      </w:r>
+      <w:r>
+        <w:rPr>
+          <w:rStyle w:val="NormalTok"/>
+        </w:rPr>
+        <w:t xml:space="preserve">() </w:t>
+      </w:r>
+      <w:r>
+        <w:rPr>
+          <w:rStyle w:val="OperatorTok"/>
+        </w:rPr>
+        <w:t xml:space="preserve">+</w:t>
+      </w:r>
+      <w:r>
+        <w:br w:type="textWrapping"/>
+      </w:r>
+      <w:r>
+        <w:rPr>
+          <w:rStyle w:val="StringTok"/>
+        </w:rPr>
+        <w:t xml:space="preserve">  </w:t>
+      </w:r>
+      <w:r>
+        <w:rPr>
+          <w:rStyle w:val="KeywordTok"/>
+        </w:rPr>
+        <w:t xml:space="preserve">facet_wrap</w:t>
+      </w:r>
+      <w:r>
+        <w:rPr>
+          <w:rStyle w:val="NormalTok"/>
+        </w:rPr>
+        <w:t xml:space="preserve">(</w:t>
+      </w:r>
+      <w:r>
+        <w:rPr>
+          <w:rStyle w:val="OperatorTok"/>
+        </w:rPr>
+        <w:t xml:space="preserve">~</w:t>
+      </w:r>
+      <w:r>
+        <w:rPr>
+          <w:rStyle w:val="StringTok"/>
+        </w:rPr>
+        <w:t xml:space="preserve"> </w:t>
+      </w:r>
+      <w:r>
+        <w:rPr>
+          <w:rStyle w:val="NormalTok"/>
+        </w:rPr>
+        <w:t xml:space="preserve">SITE, </w:t>
+      </w:r>
+      <w:r>
+        <w:rPr>
+          <w:rStyle w:val="DataTypeTok"/>
+        </w:rPr>
+        <w:t xml:space="preserve">scale =</w:t>
+      </w:r>
+      <w:r>
+        <w:rPr>
+          <w:rStyle w:val="NormalTok"/>
+        </w:rPr>
+        <w:t xml:space="preserve"> </w:t>
+      </w:r>
+      <w:r>
+        <w:rPr>
+          <w:rStyle w:val="StringTok"/>
+        </w:rPr>
+        <w:t xml:space="preserve">"free"</w:t>
+      </w:r>
+      <w:r>
+        <w:rPr>
+          <w:rStyle w:val="NormalTok"/>
+        </w:rPr>
+        <w:t xml:space="preserve">) </w:t>
+      </w:r>
+      <w:r>
+        <w:rPr>
+          <w:rStyle w:val="OperatorTok"/>
+        </w:rPr>
+        <w:t xml:space="preserve">+</w:t>
+      </w:r>
+      <w:r>
+        <w:rPr>
+          <w:rStyle w:val="StringTok"/>
+        </w:rPr>
+        <w:t xml:space="preserve"> </w:t>
+      </w:r>
+      <w:r>
+        <w:rPr>
+          <w:rStyle w:val="CommentTok"/>
+        </w:rPr>
+        <w:t xml:space="preserve"># Create a histogram, split graphic visualization by site. Give each histogram its own y-axis scale</w:t>
+      </w:r>
+      <w:r>
+        <w:br w:type="textWrapping"/>
+      </w:r>
+      <w:r>
+        <w:rPr>
+          <w:rStyle w:val="StringTok"/>
+        </w:rPr>
+        <w:t xml:space="preserve">  </w:t>
+      </w:r>
+      <w:r>
+        <w:rPr>
+          <w:rStyle w:val="KeywordTok"/>
+        </w:rPr>
+        <w:t xml:space="preserve">theme_classic</w:t>
+      </w:r>
+      <w:r>
+        <w:rPr>
+          <w:rStyle w:val="NormalTok"/>
+        </w:rPr>
+        <w:t xml:space="preserve">()</w:t>
+      </w:r>
+      <w:r>
+        <w:br w:type="textWrapping"/>
+      </w:r>
+      <w:r>
+        <w:rPr>
+          <w:rStyle w:val="NormalTok"/>
+        </w:rPr>
+        <w:t xml:space="preserve">size_2017_hist</w:t>
+      </w:r>
+    </w:p>
+    <w:p>
+      <w:pPr>
+        <w:pStyle w:val="SourceCode"/>
+      </w:pPr>
+      <w:r>
+        <w:rPr>
+          <w:rStyle w:val="VerbatimChar"/>
+        </w:rPr>
+        <w:t xml:space="preserve">## `stat_bin()` using `bins = 30`. Pick better value with `binwidth`.</w:t>
+      </w:r>
+    </w:p>
+    <w:p>
+      <w:pPr>
+        <w:pStyle w:val="FirstParagraph"/>
+      </w:pPr>
+      <w:r>
+        <w:drawing>
+          <wp:inline>
+            <wp:extent cx="5334000" cy="4267200"/>
+            <wp:effectExtent b="0" l="0" r="0" t="0"/>
+            <wp:docPr descr="" title="" id="1" name="Picture"/>
+            <a:graphic>
+              <a:graphicData uri="http://schemas.openxmlformats.org/drawingml/2006/picture">
+                <pic:pic>
+                  <pic:nvPicPr>
+                    <pic:cNvPr descr="Assignment_4_files/figure-docx/unnamed-chunk-4-1.png" id="0" name="Picture"/>
+                    <pic:cNvPicPr>
+                      <a:picLocks noChangeArrowheads="1" noChangeAspect="1"/>
+                    </pic:cNvPicPr>
+                  </pic:nvPicPr>
+                  <pic:blipFill>
+                    <a:blip r:embed="rId23"/>
+                    <a:stretch>
+                      <a:fillRect/>
+                    </a:stretch>
+                  </pic:blipFill>
+                  <pic:spPr bwMode="auto">
+                    <a:xfrm>
+                      <a:off x="0" y="0"/>
+                      <a:ext cx="5334000" cy="4267200"/>
+                    </a:xfrm>
+                    <a:prstGeom prst="rect">
+                      <a:avLst/>
+                    </a:prstGeom>
+                    <a:noFill/>
+                    <a:ln w="9525">
+                      <a:noFill/>
+                      <a:headEnd/>
+                      <a:tailEnd/>
+                    </a:ln>
+                  </pic:spPr>
+                </pic:pic>
+              </a:graphicData>
+            </a:graphic>
+          </wp:inline>
+        </w:drawing>
+      </w:r>
+    </w:p>
+    <w:p>
+      <w:pPr>
+        <w:pStyle w:val="SourceCode"/>
+      </w:pPr>
+      <w:r>
+        <w:rPr>
+          <w:rStyle w:val="CommentTok"/>
+        </w:rPr>
+        <w:t xml:space="preserve"># QQ-Plots</w:t>
+      </w:r>
+      <w:r>
+        <w:br w:type="textWrapping"/>
+      </w:r>
+      <w:r>
+        <w:br w:type="textWrapping"/>
+      </w:r>
+      <w:r>
+        <w:rPr>
+          <w:rStyle w:val="NormalTok"/>
+        </w:rPr>
+        <w:t xml:space="preserve">size_2017_qq &lt;-</w:t>
+      </w:r>
+      <w:r>
+        <w:rPr>
+          <w:rStyle w:val="StringTok"/>
+        </w:rPr>
+        <w:t xml:space="preserve"> </w:t>
+      </w:r>
+      <w:r>
+        <w:rPr>
+          <w:rStyle w:val="KeywordTok"/>
+        </w:rPr>
+        <w:t xml:space="preserve">ggplot</w:t>
+      </w:r>
+      <w:r>
+        <w:rPr>
+          <w:rStyle w:val="NormalTok"/>
+        </w:rPr>
+        <w:t xml:space="preserve">(size_</w:t>
+      </w:r>
+      <w:r>
+        <w:rPr>
+          <w:rStyle w:val="DecValTok"/>
+        </w:rPr>
+        <w:t xml:space="preserve">2017</w:t>
+      </w:r>
+      <w:r>
+        <w:rPr>
+          <w:rStyle w:val="NormalTok"/>
+        </w:rPr>
+        <w:t xml:space="preserve">, </w:t>
+      </w:r>
+      <w:r>
+        <w:rPr>
+          <w:rStyle w:val="KeywordTok"/>
+        </w:rPr>
+        <w:t xml:space="preserve">aes</w:t>
+      </w:r>
+      <w:r>
+        <w:rPr>
+          <w:rStyle w:val="NormalTok"/>
+        </w:rPr>
+        <w:t xml:space="preserve">(</w:t>
+      </w:r>
+      <w:r>
+        <w:rPr>
+          <w:rStyle w:val="DataTypeTok"/>
+        </w:rPr>
+        <w:t xml:space="preserve">sample =</w:t>
+      </w:r>
+      <w:r>
+        <w:rPr>
+          <w:rStyle w:val="NormalTok"/>
+        </w:rPr>
+        <w:t xml:space="preserve"> SIZE)) </w:t>
+      </w:r>
+      <w:r>
+        <w:rPr>
+          <w:rStyle w:val="OperatorTok"/>
+        </w:rPr>
+        <w:t xml:space="preserve">+</w:t>
+      </w:r>
+      <w:r>
+        <w:br w:type="textWrapping"/>
+      </w:r>
+      <w:r>
+        <w:rPr>
+          <w:rStyle w:val="StringTok"/>
+        </w:rPr>
+        <w:t xml:space="preserve">  </w:t>
+      </w:r>
+      <w:r>
+        <w:rPr>
+          <w:rStyle w:val="KeywordTok"/>
+        </w:rPr>
+        <w:t xml:space="preserve">geom_qq</w:t>
+      </w:r>
+      <w:r>
+        <w:rPr>
+          <w:rStyle w:val="NormalTok"/>
+        </w:rPr>
+        <w:t xml:space="preserve">() </w:t>
+      </w:r>
+      <w:r>
+        <w:rPr>
+          <w:rStyle w:val="OperatorTok"/>
+        </w:rPr>
+        <w:t xml:space="preserve">+</w:t>
+      </w:r>
+      <w:r>
+        <w:br w:type="textWrapping"/>
+      </w:r>
+      <w:r>
+        <w:rPr>
+          <w:rStyle w:val="StringTok"/>
+        </w:rPr>
+        <w:t xml:space="preserve">  </w:t>
+      </w:r>
+      <w:r>
+        <w:rPr>
+          <w:rStyle w:val="KeywordTok"/>
+        </w:rPr>
+        <w:t xml:space="preserve">facet_wrap</w:t>
+      </w:r>
+      <w:r>
+        <w:rPr>
+          <w:rStyle w:val="NormalTok"/>
+        </w:rPr>
+        <w:t xml:space="preserve">(</w:t>
+      </w:r>
+      <w:r>
+        <w:rPr>
+          <w:rStyle w:val="OperatorTok"/>
+        </w:rPr>
+        <w:t xml:space="preserve">~</w:t>
+      </w:r>
+      <w:r>
+        <w:rPr>
+          <w:rStyle w:val="StringTok"/>
+        </w:rPr>
+        <w:t xml:space="preserve"> </w:t>
+      </w:r>
+      <w:r>
+        <w:rPr>
+          <w:rStyle w:val="NormalTok"/>
+        </w:rPr>
+        <w:t xml:space="preserve">SITE, </w:t>
+      </w:r>
+      <w:r>
+        <w:rPr>
+          <w:rStyle w:val="DataTypeTok"/>
+        </w:rPr>
+        <w:t xml:space="preserve">scale =</w:t>
+      </w:r>
+      <w:r>
+        <w:rPr>
+          <w:rStyle w:val="NormalTok"/>
+        </w:rPr>
+        <w:t xml:space="preserve"> </w:t>
+      </w:r>
+      <w:r>
+        <w:rPr>
+          <w:rStyle w:val="StringTok"/>
+        </w:rPr>
+        <w:t xml:space="preserve">"free"</w:t>
+      </w:r>
+      <w:r>
+        <w:rPr>
+          <w:rStyle w:val="NormalTok"/>
+        </w:rPr>
+        <w:t xml:space="preserve">) </w:t>
+      </w:r>
+      <w:r>
+        <w:rPr>
+          <w:rStyle w:val="OperatorTok"/>
+        </w:rPr>
+        <w:t xml:space="preserve">+</w:t>
+      </w:r>
+      <w:r>
+        <w:rPr>
+          <w:rStyle w:val="StringTok"/>
+        </w:rPr>
+        <w:t xml:space="preserve"> </w:t>
+      </w:r>
+      <w:r>
+        <w:rPr>
+          <w:rStyle w:val="CommentTok"/>
+        </w:rPr>
+        <w:t xml:space="preserve"># Create a Q-Q plot, split graphic visualization by site. Give each Q-Q Plot its own y-axis scale</w:t>
+      </w:r>
+      <w:r>
+        <w:br w:type="textWrapping"/>
+      </w:r>
+      <w:r>
+        <w:rPr>
+          <w:rStyle w:val="StringTok"/>
+        </w:rPr>
+        <w:t xml:space="preserve">  </w:t>
+      </w:r>
+      <w:r>
+        <w:rPr>
+          <w:rStyle w:val="KeywordTok"/>
+        </w:rPr>
+        <w:t xml:space="preserve">theme_classic</w:t>
+      </w:r>
+      <w:r>
+        <w:rPr>
+          <w:rStyle w:val="NormalTok"/>
+        </w:rPr>
+        <w:t xml:space="preserve">()</w:t>
+      </w:r>
+      <w:r>
+        <w:br w:type="textWrapping"/>
+      </w:r>
+      <w:r>
+        <w:rPr>
+          <w:rStyle w:val="NormalTok"/>
+        </w:rPr>
+        <w:t xml:space="preserve">size_2017_qq</w:t>
+      </w:r>
+    </w:p>
+    <w:p>
+      <w:pPr>
+        <w:pStyle w:val="FirstParagraph"/>
+      </w:pPr>
+      <w:r>
+        <w:drawing>
+          <wp:inline>
+            <wp:extent cx="5334000" cy="4267200"/>
+            <wp:effectExtent b="0" l="0" r="0" t="0"/>
+            <wp:docPr descr="" title="" id="1" name="Picture"/>
+            <a:graphic>
+              <a:graphicData uri="http://schemas.openxmlformats.org/drawingml/2006/picture">
+                <pic:pic>
+                  <pic:nvPicPr>
+                    <pic:cNvPr descr="Assignment_4_files/figure-docx/unnamed-chunk-4-2.png" id="0" name="Picture"/>
+                    <pic:cNvPicPr>
+                      <a:picLocks noChangeArrowheads="1" noChangeAspect="1"/>
+                    </pic:cNvPicPr>
+                  </pic:nvPicPr>
+                  <pic:blipFill>
+                    <a:blip r:embed="rId24"/>
+                    <a:stretch>
+                      <a:fillRect/>
+                    </a:stretch>
+                  </pic:blipFill>
+                  <pic:spPr bwMode="auto">
+                    <a:xfrm>
+                      <a:off x="0" y="0"/>
+                      <a:ext cx="5334000" cy="4267200"/>
+                    </a:xfrm>
+                    <a:prstGeom prst="rect">
+                      <a:avLst/>
+                    </a:prstGeom>
+                    <a:noFill/>
+                    <a:ln w="9525">
+                      <a:noFill/>
+                      <a:headEnd/>
+                      <a:tailEnd/>
+                    </a:ln>
+                  </pic:spPr>
+                </pic:pic>
+              </a:graphicData>
+            </a:graphic>
+          </wp:inline>
+        </w:drawing>
+      </w:r>
+    </w:p>
+    <w:p>
+      <w:pPr>
+        <w:pStyle w:val="SourceCode"/>
+      </w:pPr>
+      <w:r>
+        <w:rPr>
+          <w:rStyle w:val="CommentTok"/>
+        </w:rPr>
+        <w:t xml:space="preserve"># Question: Is there a significant difference in mean lobster size between the five sites?</w:t>
+      </w:r>
+      <w:r>
+        <w:br w:type="textWrapping"/>
+      </w:r>
+      <w:r>
+        <w:br w:type="textWrapping"/>
+      </w:r>
+      <w:r>
+        <w:rPr>
+          <w:rStyle w:val="CommentTok"/>
+        </w:rPr>
+        <w:t xml:space="preserve"># H0: There is no significant difference in mean lobster size between the five sites</w:t>
+      </w:r>
+      <w:r>
+        <w:br w:type="textWrapping"/>
+      </w:r>
+      <w:r>
+        <w:rPr>
+          <w:rStyle w:val="CommentTok"/>
+        </w:rPr>
+        <w:t xml:space="preserve"># HA: There is a significant difference in mean lobster size between the five sites</w:t>
+      </w:r>
+      <w:r>
+        <w:br w:type="textWrapping"/>
+      </w:r>
+      <w:r>
+        <w:br w:type="textWrapping"/>
+      </w:r>
+      <w:r>
+        <w:br w:type="textWrapping"/>
+      </w:r>
+      <w:r>
+        <w:br w:type="textWrapping"/>
+      </w:r>
+      <w:r>
+        <w:rPr>
+          <w:rStyle w:val="CommentTok"/>
+        </w:rPr>
+        <w:t xml:space="preserve"># Levene's Test </w:t>
+      </w:r>
+      <w:r>
+        <w:br w:type="textWrapping"/>
+      </w:r>
+      <w:r>
+        <w:br w:type="textWrapping"/>
+      </w:r>
+      <w:r>
+        <w:rPr>
+          <w:rStyle w:val="CommentTok"/>
+        </w:rPr>
+        <w:t xml:space="preserve"># H0: There are no differences in varance across groups (variances are equal)</w:t>
+      </w:r>
+      <w:r>
+        <w:br w:type="textWrapping"/>
+      </w:r>
+      <w:r>
+        <w:rPr>
+          <w:rStyle w:val="CommentTok"/>
+        </w:rPr>
+        <w:t xml:space="preserve"># HA: There are differences in variances across groups (variances are not equal)</w:t>
+      </w:r>
+      <w:r>
+        <w:br w:type="textWrapping"/>
+      </w:r>
+      <w:r>
+        <w:br w:type="textWrapping"/>
+      </w:r>
+      <w:r>
+        <w:rPr>
+          <w:rStyle w:val="NormalTok"/>
+        </w:rPr>
+        <w:t xml:space="preserve">lobster_levene &lt;-</w:t>
+      </w:r>
+      <w:r>
+        <w:rPr>
+          <w:rStyle w:val="StringTok"/>
+        </w:rPr>
+        <w:t xml:space="preserve"> </w:t>
+      </w:r>
+      <w:r>
+        <w:rPr>
+          <w:rStyle w:val="KeywordTok"/>
+        </w:rPr>
+        <w:t xml:space="preserve">leveneTest</w:t>
+      </w:r>
+      <w:r>
+        <w:rPr>
+          <w:rStyle w:val="NormalTok"/>
+        </w:rPr>
+        <w:t xml:space="preserve">(SIZE </w:t>
+      </w:r>
+      <w:r>
+        <w:rPr>
+          <w:rStyle w:val="OperatorTok"/>
+        </w:rPr>
+        <w:t xml:space="preserve">~</w:t>
+      </w:r>
+      <w:r>
+        <w:rPr>
+          <w:rStyle w:val="StringTok"/>
+        </w:rPr>
+        <w:t xml:space="preserve"> </w:t>
+      </w:r>
+      <w:r>
+        <w:rPr>
+          <w:rStyle w:val="NormalTok"/>
+        </w:rPr>
+        <w:t xml:space="preserve">SITE, </w:t>
+      </w:r>
+      <w:r>
+        <w:rPr>
+          <w:rStyle w:val="DataTypeTok"/>
+        </w:rPr>
+        <w:t xml:space="preserve">data =</w:t>
+      </w:r>
+      <w:r>
+        <w:rPr>
+          <w:rStyle w:val="NormalTok"/>
+        </w:rPr>
+        <w:t xml:space="preserve"> size_</w:t>
+      </w:r>
+      <w:r>
+        <w:rPr>
+          <w:rStyle w:val="DecValTok"/>
+        </w:rPr>
+        <w:t xml:space="preserve">2017</w:t>
+      </w:r>
+      <w:r>
+        <w:rPr>
+          <w:rStyle w:val="NormalTok"/>
+        </w:rPr>
+        <w:t xml:space="preserve">)</w:t>
+      </w:r>
+      <w:r>
+        <w:br w:type="textWrapping"/>
+      </w:r>
+      <w:r>
+        <w:rPr>
+          <w:rStyle w:val="NormalTok"/>
+        </w:rPr>
+        <w:t xml:space="preserve">lobster_levene</w:t>
+      </w:r>
+    </w:p>
+    <w:p>
+      <w:pPr>
+        <w:pStyle w:val="SourceCode"/>
+      </w:pPr>
+      <w:r>
+        <w:rPr>
+          <w:rStyle w:val="VerbatimChar"/>
+        </w:rPr>
+        <w:t xml:space="preserve">## Levene's Test for Homogeneity of Variance (center = median)</w:t>
+      </w:r>
+      <w:r>
+        <w:br w:type="textWrapping"/>
+      </w:r>
+      <w:r>
+        <w:rPr>
+          <w:rStyle w:val="VerbatimChar"/>
+        </w:rPr>
+        <w:t xml:space="preserve">##         Df F value    Pr(&gt;F)    </w:t>
+      </w:r>
+      <w:r>
+        <w:br w:type="textWrapping"/>
+      </w:r>
+      <w:r>
+        <w:rPr>
+          <w:rStyle w:val="VerbatimChar"/>
+        </w:rPr>
+        <w:t xml:space="preserve">## group    4  8.3893 1.065e-06 ***</w:t>
+      </w:r>
+      <w:r>
+        <w:br w:type="textWrapping"/>
+      </w:r>
+      <w:r>
+        <w:rPr>
+          <w:rStyle w:val="VerbatimChar"/>
+        </w:rPr>
+        <w:t xml:space="preserve">##       1663                      </w:t>
+      </w:r>
+      <w:r>
+        <w:br w:type="textWrapping"/>
+      </w:r>
+      <w:r>
+        <w:rPr>
+          <w:rStyle w:val="VerbatimChar"/>
+        </w:rPr>
+        <w:t xml:space="preserve">## ---</w:t>
+      </w:r>
+      <w:r>
+        <w:br w:type="textWrapping"/>
+      </w:r>
+      <w:r>
+        <w:rPr>
+          <w:rStyle w:val="VerbatimChar"/>
+        </w:rPr>
+        <w:t xml:space="preserve">## Signif. codes:  0 '***' 0.001 '**' 0.01 '*' 0.05 '.' 0.1 ' ' 1</w:t>
+      </w:r>
+    </w:p>
+    <w:p>
+      <w:pPr>
+        <w:pStyle w:val="SourceCode"/>
+      </w:pPr>
+      <w:r>
+        <w:rPr>
+          <w:rStyle w:val="CommentTok"/>
+        </w:rPr>
+        <w:t xml:space="preserve"># p &lt; 0.05. Reject the null hypothesis. Our variances are differenct (Variances are not equal)</w:t>
+      </w:r>
+      <w:r>
+        <w:br w:type="textWrapping"/>
+      </w:r>
+      <w:r>
+        <w:br w:type="textWrapping"/>
+      </w:r>
+      <w:r>
+        <w:br w:type="textWrapping"/>
+      </w:r>
+      <w:r>
+        <w:br w:type="textWrapping"/>
+      </w:r>
+      <w:r>
+        <w:rPr>
+          <w:rStyle w:val="CommentTok"/>
+        </w:rPr>
+        <w:t xml:space="preserve"># What are the actual variances?</w:t>
+      </w:r>
+      <w:r>
+        <w:br w:type="textWrapping"/>
+      </w:r>
+      <w:r>
+        <w:br w:type="textWrapping"/>
+      </w:r>
+      <w:r>
+        <w:rPr>
+          <w:rStyle w:val="NormalTok"/>
+        </w:rPr>
+        <w:t xml:space="preserve">variances &lt;-</w:t>
+      </w:r>
+      <w:r>
+        <w:rPr>
+          <w:rStyle w:val="StringTok"/>
+        </w:rPr>
+        <w:t xml:space="preserve"> </w:t>
+      </w:r>
+      <w:r>
+        <w:rPr>
+          <w:rStyle w:val="NormalTok"/>
+        </w:rPr>
+        <w:t xml:space="preserve">size_</w:t>
+      </w:r>
+      <w:r>
+        <w:rPr>
+          <w:rStyle w:val="DecValTok"/>
+        </w:rPr>
+        <w:t xml:space="preserve">2017</w:t>
+      </w:r>
+      <w:r>
+        <w:rPr>
+          <w:rStyle w:val="NormalTok"/>
+        </w:rPr>
+        <w:t xml:space="preserve"> </w:t>
+      </w:r>
+      <w:r>
+        <w:rPr>
+          <w:rStyle w:val="OperatorTok"/>
+        </w:rPr>
+        <w:t xml:space="preserve">%&gt;%</w:t>
+      </w:r>
+      <w:r>
+        <w:rPr>
+          <w:rStyle w:val="StringTok"/>
+        </w:rPr>
+        <w:t xml:space="preserve"> </w:t>
+      </w:r>
+      <w:r>
+        <w:br w:type="textWrapping"/>
+      </w:r>
+      <w:r>
+        <w:rPr>
+          <w:rStyle w:val="StringTok"/>
+        </w:rPr>
+        <w:t xml:space="preserve">  </w:t>
+      </w:r>
+      <w:r>
+        <w:rPr>
+          <w:rStyle w:val="KeywordTok"/>
+        </w:rPr>
+        <w:t xml:space="preserve">group_by</w:t>
+      </w:r>
+      <w:r>
+        <w:rPr>
+          <w:rStyle w:val="NormalTok"/>
+        </w:rPr>
+        <w:t xml:space="preserve">(SITE) </w:t>
+      </w:r>
+      <w:r>
+        <w:rPr>
+          <w:rStyle w:val="OperatorTok"/>
+        </w:rPr>
+        <w:t xml:space="preserve">%&gt;%</w:t>
+      </w:r>
+      <w:r>
+        <w:rPr>
+          <w:rStyle w:val="StringTok"/>
+        </w:rPr>
+        <w:t xml:space="preserve"> </w:t>
+      </w:r>
+      <w:r>
+        <w:br w:type="textWrapping"/>
+      </w:r>
+      <w:r>
+        <w:rPr>
+          <w:rStyle w:val="StringTok"/>
+        </w:rPr>
+        <w:t xml:space="preserve">  </w:t>
+      </w:r>
+      <w:r>
+        <w:rPr>
+          <w:rStyle w:val="KeywordTok"/>
+        </w:rPr>
+        <w:t xml:space="preserve">summarize</w:t>
+      </w:r>
+      <w:r>
+        <w:rPr>
+          <w:rStyle w:val="NormalTok"/>
+        </w:rPr>
+        <w:t xml:space="preserve">(</w:t>
+      </w:r>
+      <w:r>
+        <w:br w:type="textWrapping"/>
+      </w:r>
+      <w:r>
+        <w:rPr>
+          <w:rStyle w:val="NormalTok"/>
+        </w:rPr>
+        <w:t xml:space="preserve">    </w:t>
+      </w:r>
+      <w:r>
+        <w:rPr>
+          <w:rStyle w:val="DataTypeTok"/>
+        </w:rPr>
+        <w:t xml:space="preserve">mean =</w:t>
+      </w:r>
+      <w:r>
+        <w:rPr>
+          <w:rStyle w:val="NormalTok"/>
+        </w:rPr>
+        <w:t xml:space="preserve"> </w:t>
+      </w:r>
+      <w:r>
+        <w:rPr>
+          <w:rStyle w:val="KeywordTok"/>
+        </w:rPr>
+        <w:t xml:space="preserve">mean</w:t>
+      </w:r>
+      <w:r>
+        <w:rPr>
+          <w:rStyle w:val="NormalTok"/>
+        </w:rPr>
+        <w:t xml:space="preserve">(SIZE),</w:t>
+      </w:r>
+      <w:r>
+        <w:br w:type="textWrapping"/>
+      </w:r>
+      <w:r>
+        <w:rPr>
+          <w:rStyle w:val="NormalTok"/>
+        </w:rPr>
+        <w:t xml:space="preserve">    </w:t>
+      </w:r>
+      <w:r>
+        <w:rPr>
+          <w:rStyle w:val="DataTypeTok"/>
+        </w:rPr>
+        <w:t xml:space="preserve">sd =</w:t>
+      </w:r>
+      <w:r>
+        <w:rPr>
+          <w:rStyle w:val="NormalTok"/>
+        </w:rPr>
+        <w:t xml:space="preserve"> </w:t>
+      </w:r>
+      <w:r>
+        <w:rPr>
+          <w:rStyle w:val="KeywordTok"/>
+        </w:rPr>
+        <w:t xml:space="preserve">sd</w:t>
+      </w:r>
+      <w:r>
+        <w:rPr>
+          <w:rStyle w:val="NormalTok"/>
+        </w:rPr>
+        <w:t xml:space="preserve">(SIZE),</w:t>
+      </w:r>
+      <w:r>
+        <w:br w:type="textWrapping"/>
+      </w:r>
+      <w:r>
+        <w:rPr>
+          <w:rStyle w:val="NormalTok"/>
+        </w:rPr>
+        <w:t xml:space="preserve">    </w:t>
+      </w:r>
+      <w:r>
+        <w:rPr>
+          <w:rStyle w:val="DataTypeTok"/>
+        </w:rPr>
+        <w:t xml:space="preserve">variance =</w:t>
+      </w:r>
+      <w:r>
+        <w:rPr>
+          <w:rStyle w:val="NormalTok"/>
+        </w:rPr>
+        <w:t xml:space="preserve"> </w:t>
+      </w:r>
+      <w:r>
+        <w:rPr>
+          <w:rStyle w:val="KeywordTok"/>
+        </w:rPr>
+        <w:t xml:space="preserve">var</w:t>
+      </w:r>
+      <w:r>
+        <w:rPr>
+          <w:rStyle w:val="NormalTok"/>
+        </w:rPr>
+        <w:t xml:space="preserve">(SIZE)</w:t>
+      </w:r>
+      <w:r>
+        <w:br w:type="textWrapping"/>
+      </w:r>
+      <w:r>
+        <w:rPr>
+          <w:rStyle w:val="NormalTok"/>
+        </w:rPr>
+        <w:t xml:space="preserve">  )</w:t>
+      </w:r>
+      <w:r>
+        <w:br w:type="textWrapping"/>
+      </w:r>
+      <w:r>
+        <w:br w:type="textWrapping"/>
+      </w:r>
+      <w:r>
+        <w:rPr>
+          <w:rStyle w:val="CommentTok"/>
+        </w:rPr>
+        <w:t xml:space="preserve"># Our largest variance is less than 4x larger than our smallest variance</w:t>
+      </w:r>
+      <w:r>
+        <w:br w:type="textWrapping"/>
+      </w:r>
+      <w:r>
+        <w:br w:type="textWrapping"/>
+      </w:r>
+      <w:r>
+        <w:br w:type="textWrapping"/>
+      </w:r>
+      <w:r>
+        <w:br w:type="textWrapping"/>
+      </w:r>
+      <w:r>
+        <w:rPr>
+          <w:rStyle w:val="CommentTok"/>
+        </w:rPr>
+        <w:t xml:space="preserve"># ONE-WAY ANOVA:</w:t>
+      </w:r>
+      <w:r>
+        <w:br w:type="textWrapping"/>
+      </w:r>
+      <w:r>
+        <w:br w:type="textWrapping"/>
+      </w:r>
+      <w:r>
+        <w:rPr>
+          <w:rStyle w:val="NormalTok"/>
+        </w:rPr>
+        <w:t xml:space="preserve">lobster_aov &lt;-</w:t>
+      </w:r>
+      <w:r>
+        <w:rPr>
+          <w:rStyle w:val="StringTok"/>
+        </w:rPr>
+        <w:t xml:space="preserve"> </w:t>
+      </w:r>
+      <w:r>
+        <w:rPr>
+          <w:rStyle w:val="KeywordTok"/>
+        </w:rPr>
+        <w:t xml:space="preserve">aov</w:t>
+      </w:r>
+      <w:r>
+        <w:rPr>
+          <w:rStyle w:val="NormalTok"/>
+        </w:rPr>
+        <w:t xml:space="preserve">(SIZE </w:t>
+      </w:r>
+      <w:r>
+        <w:rPr>
+          <w:rStyle w:val="OperatorTok"/>
+        </w:rPr>
+        <w:t xml:space="preserve">~</w:t>
+      </w:r>
+      <w:r>
+        <w:rPr>
+          <w:rStyle w:val="StringTok"/>
+        </w:rPr>
+        <w:t xml:space="preserve"> </w:t>
+      </w:r>
+      <w:r>
+        <w:rPr>
+          <w:rStyle w:val="NormalTok"/>
+        </w:rPr>
+        <w:t xml:space="preserve">SITE, </w:t>
+      </w:r>
+      <w:r>
+        <w:rPr>
+          <w:rStyle w:val="DataTypeTok"/>
+        </w:rPr>
+        <w:t xml:space="preserve">data =</w:t>
+      </w:r>
+      <w:r>
+        <w:rPr>
+          <w:rStyle w:val="NormalTok"/>
+        </w:rPr>
+        <w:t xml:space="preserve"> size_</w:t>
+      </w:r>
+      <w:r>
+        <w:rPr>
+          <w:rStyle w:val="DecValTok"/>
+        </w:rPr>
+        <w:t xml:space="preserve">2017</w:t>
+      </w:r>
+      <w:r>
+        <w:rPr>
+          <w:rStyle w:val="NormalTok"/>
+        </w:rPr>
+        <w:t xml:space="preserve">)</w:t>
+      </w:r>
+      <w:r>
+        <w:br w:type="textWrapping"/>
+      </w:r>
+      <w:r>
+        <w:rPr>
+          <w:rStyle w:val="NormalTok"/>
+        </w:rPr>
+        <w:t xml:space="preserve">lobster_sum_aov &lt;-</w:t>
+      </w:r>
+      <w:r>
+        <w:rPr>
+          <w:rStyle w:val="StringTok"/>
+        </w:rPr>
+        <w:t xml:space="preserve"> </w:t>
+      </w:r>
+      <w:r>
+        <w:rPr>
+          <w:rStyle w:val="KeywordTok"/>
+        </w:rPr>
+        <w:t xml:space="preserve">summary</w:t>
+      </w:r>
+      <w:r>
+        <w:rPr>
+          <w:rStyle w:val="NormalTok"/>
+        </w:rPr>
+        <w:t xml:space="preserve">(lobster_aov)</w:t>
+      </w:r>
+      <w:r>
+        <w:br w:type="textWrapping"/>
+      </w:r>
+      <w:r>
+        <w:rPr>
+          <w:rStyle w:val="NormalTok"/>
+        </w:rPr>
+        <w:t xml:space="preserve">lobster_sum_aov</w:t>
+      </w:r>
+    </w:p>
+    <w:p>
+      <w:pPr>
+        <w:pStyle w:val="SourceCode"/>
+      </w:pPr>
+      <w:r>
+        <w:rPr>
+          <w:rStyle w:val="VerbatimChar"/>
+        </w:rPr>
+        <w:t xml:space="preserve">##               Df Sum Sq Mean Sq F value Pr(&gt;F)   </w:t>
+      </w:r>
+      <w:r>
+        <w:br w:type="textWrapping"/>
+      </w:r>
+      <w:r>
+        <w:rPr>
+          <w:rStyle w:val="VerbatimChar"/>
+        </w:rPr>
+        <w:t xml:space="preserve">## SITE           4   2355   588.6   3.424 0.0085 **</w:t>
+      </w:r>
+      <w:r>
+        <w:br w:type="textWrapping"/>
+      </w:r>
+      <w:r>
+        <w:rPr>
+          <w:rStyle w:val="VerbatimChar"/>
+        </w:rPr>
+        <w:t xml:space="preserve">## Residuals   1663 285871   171.9                  </w:t>
+      </w:r>
+      <w:r>
+        <w:br w:type="textWrapping"/>
+      </w:r>
+      <w:r>
+        <w:rPr>
+          <w:rStyle w:val="VerbatimChar"/>
+        </w:rPr>
+        <w:t xml:space="preserve">## ---</w:t>
+      </w:r>
+      <w:r>
+        <w:br w:type="textWrapping"/>
+      </w:r>
+      <w:r>
+        <w:rPr>
+          <w:rStyle w:val="VerbatimChar"/>
+        </w:rPr>
+        <w:t xml:space="preserve">## Signif. codes:  0 '***' 0.001 '**' 0.01 '*' 0.05 '.' 0.1 ' ' 1</w:t>
+      </w:r>
+    </w:p>
+    <w:p>
+      <w:pPr>
+        <w:pStyle w:val="SourceCode"/>
+      </w:pPr>
+      <w:r>
+        <w:rPr>
+          <w:rStyle w:val="NormalTok"/>
+        </w:rPr>
+        <w:t xml:space="preserve">lobster_ph &lt;-</w:t>
+      </w:r>
+      <w:r>
+        <w:rPr>
+          <w:rStyle w:val="StringTok"/>
+        </w:rPr>
+        <w:t xml:space="preserve"> </w:t>
+      </w:r>
+      <w:r>
+        <w:rPr>
+          <w:rStyle w:val="KeywordTok"/>
+        </w:rPr>
+        <w:t xml:space="preserve">TukeyHSD</w:t>
+      </w:r>
+      <w:r>
+        <w:rPr>
+          <w:rStyle w:val="NormalTok"/>
+        </w:rPr>
+        <w:t xml:space="preserve">(lobster_aov)</w:t>
+      </w:r>
+      <w:r>
+        <w:br w:type="textWrapping"/>
+      </w:r>
+      <w:r>
+        <w:rPr>
+          <w:rStyle w:val="NormalTok"/>
+        </w:rPr>
+        <w:t xml:space="preserve">lobster_ph</w:t>
+      </w:r>
+    </w:p>
+    <w:p>
+      <w:pPr>
+        <w:pStyle w:val="SourceCode"/>
+      </w:pPr>
+      <w:r>
+        <w:rPr>
+          <w:rStyle w:val="VerbatimChar"/>
+        </w:rPr>
+        <w:t xml:space="preserve">##   Tukey multiple comparisons of means</w:t>
+      </w:r>
+      <w:r>
+        <w:br w:type="textWrapping"/>
+      </w:r>
+      <w:r>
+        <w:rPr>
+          <w:rStyle w:val="VerbatimChar"/>
+        </w:rPr>
+        <w:t xml:space="preserve">##     95% family-wise confidence level</w:t>
+      </w:r>
+      <w:r>
+        <w:br w:type="textWrapping"/>
+      </w:r>
+      <w:r>
+        <w:rPr>
+          <w:rStyle w:val="VerbatimChar"/>
+        </w:rPr>
+        <w:t xml:space="preserve">## </w:t>
+      </w:r>
+      <w:r>
+        <w:br w:type="textWrapping"/>
+      </w:r>
+      <w:r>
+        <w:rPr>
+          <w:rStyle w:val="VerbatimChar"/>
+        </w:rPr>
+        <w:t xml:space="preserve">## Fit: aov(formula = SIZE ~ SITE, data = size_2017)</w:t>
+      </w:r>
+      <w:r>
+        <w:br w:type="textWrapping"/>
+      </w:r>
+      <w:r>
+        <w:rPr>
+          <w:rStyle w:val="VerbatimChar"/>
+        </w:rPr>
+        <w:t xml:space="preserve">## </w:t>
+      </w:r>
+      <w:r>
+        <w:br w:type="textWrapping"/>
+      </w:r>
+      <w:r>
+        <w:rPr>
+          <w:rStyle w:val="VerbatimChar"/>
+        </w:rPr>
+        <w:t xml:space="preserve">## $SITE</w:t>
+      </w:r>
+      <w:r>
+        <w:br w:type="textWrapping"/>
+      </w:r>
+      <w:r>
+        <w:rPr>
+          <w:rStyle w:val="VerbatimChar"/>
+        </w:rPr>
+        <w:t xml:space="preserve">##                 diff         lwr      upr     p adj</w:t>
+      </w:r>
+      <w:r>
+        <w:br w:type="textWrapping"/>
+      </w:r>
+      <w:r>
+        <w:rPr>
+          <w:rStyle w:val="VerbatimChar"/>
+        </w:rPr>
+        <w:t xml:space="preserve">## CARP-AQUE -1.6657352 -6.24294710 2.911477 0.8582355</w:t>
+      </w:r>
+      <w:r>
+        <w:br w:type="textWrapping"/>
+      </w:r>
+      <w:r>
+        <w:rPr>
+          <w:rStyle w:val="VerbatimChar"/>
+        </w:rPr>
+        <w:t xml:space="preserve">## IVEE-AQUE -2.4433772 -7.05292315 2.166169 0.5968998</w:t>
+      </w:r>
+      <w:r>
+        <w:br w:type="textWrapping"/>
+      </w:r>
+      <w:r>
+        <w:rPr>
+          <w:rStyle w:val="VerbatimChar"/>
+        </w:rPr>
+        <w:t xml:space="preserve">## MOHK-AQUE -1.8955224 -7.02720717 3.236162 0.8514711</w:t>
+      </w:r>
+      <w:r>
+        <w:br w:type="textWrapping"/>
+      </w:r>
+      <w:r>
+        <w:rPr>
+          <w:rStyle w:val="VerbatimChar"/>
+        </w:rPr>
+        <w:t xml:space="preserve">## NAPL-AQUE  2.3366205 -3.19311600 7.866357 0.7775633</w:t>
+      </w:r>
+      <w:r>
+        <w:br w:type="textWrapping"/>
+      </w:r>
+      <w:r>
+        <w:rPr>
+          <w:rStyle w:val="VerbatimChar"/>
+        </w:rPr>
+        <w:t xml:space="preserve">## IVEE-CARP -0.7776420 -2.76097123 1.205687 0.8216104</w:t>
+      </w:r>
+      <w:r>
+        <w:br w:type="textWrapping"/>
+      </w:r>
+      <w:r>
+        <w:rPr>
+          <w:rStyle w:val="VerbatimChar"/>
+        </w:rPr>
+        <w:t xml:space="preserve">## MOHK-CARP -0.2297872 -3.23309697 2.773523 0.9995765</w:t>
+      </w:r>
+      <w:r>
+        <w:br w:type="textWrapping"/>
+      </w:r>
+      <w:r>
+        <w:rPr>
+          <w:rStyle w:val="VerbatimChar"/>
+        </w:rPr>
+        <w:t xml:space="preserve">## NAPL-CARP  4.0023556  0.36042398 7.644287 0.0228728</w:t>
+      </w:r>
+      <w:r>
+        <w:br w:type="textWrapping"/>
+      </w:r>
+      <w:r>
+        <w:rPr>
+          <w:rStyle w:val="VerbatimChar"/>
+        </w:rPr>
+        <w:t xml:space="preserve">## MOHK-IVEE  0.5478548 -2.50450730 3.600217 0.9882889</w:t>
+      </w:r>
+      <w:r>
+        <w:br w:type="textWrapping"/>
+      </w:r>
+      <w:r>
+        <w:rPr>
+          <w:rStyle w:val="VerbatimChar"/>
+        </w:rPr>
+        <w:t xml:space="preserve">## NAPL-IVEE  4.7799976  1.09751057 8.462485 0.0037001</w:t>
+      </w:r>
+      <w:r>
+        <w:br w:type="textWrapping"/>
+      </w:r>
+      <w:r>
+        <w:rPr>
+          <w:rStyle w:val="VerbatimChar"/>
+        </w:rPr>
+        <w:t xml:space="preserve">## NAPL-MOHK  4.2321429 -0.08607271 8.550358 0.0579286</w:t>
+      </w:r>
+    </w:p>
+    <w:p>
+      <w:pPr>
+        <w:pStyle w:val="SourceCode"/>
+      </w:pPr>
+      <w:r>
+        <w:rPr>
+          <w:rStyle w:val="NormalTok"/>
+        </w:rPr>
+        <w:t xml:space="preserve">lobster_box &lt;-</w:t>
+      </w:r>
+      <w:r>
+        <w:rPr>
+          <w:rStyle w:val="StringTok"/>
+        </w:rPr>
+        <w:t xml:space="preserve"> </w:t>
+      </w:r>
+      <w:r>
+        <w:rPr>
+          <w:rStyle w:val="KeywordTok"/>
+        </w:rPr>
+        <w:t xml:space="preserve">ggplot</w:t>
+      </w:r>
+      <w:r>
+        <w:rPr>
+          <w:rStyle w:val="NormalTok"/>
+        </w:rPr>
+        <w:t xml:space="preserve">(size_</w:t>
+      </w:r>
+      <w:r>
+        <w:rPr>
+          <w:rStyle w:val="DecValTok"/>
+        </w:rPr>
+        <w:t xml:space="preserve">2017</w:t>
+      </w:r>
+      <w:r>
+        <w:rPr>
+          <w:rStyle w:val="NormalTok"/>
+        </w:rPr>
+        <w:t xml:space="preserve">, </w:t>
+      </w:r>
+      <w:r>
+        <w:rPr>
+          <w:rStyle w:val="KeywordTok"/>
+        </w:rPr>
+        <w:t xml:space="preserve">aes</w:t>
+      </w:r>
+      <w:r>
+        <w:rPr>
+          <w:rStyle w:val="NormalTok"/>
+        </w:rPr>
+        <w:t xml:space="preserve">(</w:t>
+      </w:r>
+      <w:r>
+        <w:rPr>
+          <w:rStyle w:val="DataTypeTok"/>
+        </w:rPr>
+        <w:t xml:space="preserve">x =</w:t>
+      </w:r>
+      <w:r>
+        <w:rPr>
+          <w:rStyle w:val="NormalTok"/>
+        </w:rPr>
+        <w:t xml:space="preserve"> SITE, </w:t>
+      </w:r>
+      <w:r>
+        <w:rPr>
+          <w:rStyle w:val="DataTypeTok"/>
+        </w:rPr>
+        <w:t xml:space="preserve">y =</w:t>
+      </w:r>
+      <w:r>
+        <w:rPr>
+          <w:rStyle w:val="NormalTok"/>
+        </w:rPr>
+        <w:t xml:space="preserve"> SIZE)) </w:t>
+      </w:r>
+      <w:r>
+        <w:rPr>
+          <w:rStyle w:val="OperatorTok"/>
+        </w:rPr>
+        <w:t xml:space="preserve">+</w:t>
+      </w:r>
+      <w:r>
+        <w:br w:type="textWrapping"/>
+      </w:r>
+      <w:r>
+        <w:rPr>
+          <w:rStyle w:val="StringTok"/>
+        </w:rPr>
+        <w:t xml:space="preserve">  </w:t>
+      </w:r>
+      <w:r>
+        <w:rPr>
+          <w:rStyle w:val="KeywordTok"/>
+        </w:rPr>
+        <w:t xml:space="preserve">geom_boxplot</w:t>
+      </w:r>
+      <w:r>
+        <w:rPr>
+          <w:rStyle w:val="NormalTok"/>
+        </w:rPr>
+        <w:t xml:space="preserve">(</w:t>
+      </w:r>
+      <w:r>
+        <w:rPr>
+          <w:rStyle w:val="KeywordTok"/>
+        </w:rPr>
+        <w:t xml:space="preserve">aes</w:t>
+      </w:r>
+      <w:r>
+        <w:rPr>
+          <w:rStyle w:val="NormalTok"/>
+        </w:rPr>
+        <w:t xml:space="preserve">(</w:t>
+      </w:r>
+      <w:r>
+        <w:rPr>
+          <w:rStyle w:val="DataTypeTok"/>
+        </w:rPr>
+        <w:t xml:space="preserve">fill =</w:t>
+      </w:r>
+      <w:r>
+        <w:rPr>
+          <w:rStyle w:val="NormalTok"/>
+        </w:rPr>
+        <w:t xml:space="preserve"> SITE, </w:t>
+      </w:r>
+      <w:r>
+        <w:rPr>
+          <w:rStyle w:val="DataTypeTok"/>
+        </w:rPr>
+        <w:t xml:space="preserve">colour =</w:t>
+      </w:r>
+      <w:r>
+        <w:rPr>
+          <w:rStyle w:val="NormalTok"/>
+        </w:rPr>
+        <w:t xml:space="preserve"> SITE), </w:t>
+      </w:r>
+      <w:r>
+        <w:rPr>
+          <w:rStyle w:val="DataTypeTok"/>
+        </w:rPr>
+        <w:t xml:space="preserve">alpha =</w:t>
+      </w:r>
+      <w:r>
+        <w:rPr>
+          <w:rStyle w:val="NormalTok"/>
+        </w:rPr>
+        <w:t xml:space="preserve"> </w:t>
+      </w:r>
+      <w:r>
+        <w:rPr>
+          <w:rStyle w:val="FloatTok"/>
+        </w:rPr>
+        <w:t xml:space="preserve">0.5</w:t>
+      </w:r>
+      <w:r>
+        <w:rPr>
+          <w:rStyle w:val="NormalTok"/>
+        </w:rPr>
+        <w:t xml:space="preserve">, </w:t>
+      </w:r>
+      <w:r>
+        <w:rPr>
+          <w:rStyle w:val="DataTypeTok"/>
+        </w:rPr>
+        <w:t xml:space="preserve">show.legend =</w:t>
+      </w:r>
+      <w:r>
+        <w:rPr>
+          <w:rStyle w:val="NormalTok"/>
+        </w:rPr>
+        <w:t xml:space="preserve"> </w:t>
+      </w:r>
+      <w:r>
+        <w:rPr>
+          <w:rStyle w:val="OtherTok"/>
+        </w:rPr>
+        <w:t xml:space="preserve">FALSE</w:t>
+      </w:r>
+      <w:r>
+        <w:rPr>
+          <w:rStyle w:val="NormalTok"/>
+        </w:rPr>
+        <w:t xml:space="preserve">) </w:t>
+      </w:r>
+      <w:r>
+        <w:rPr>
+          <w:rStyle w:val="OperatorTok"/>
+        </w:rPr>
+        <w:t xml:space="preserve">+</w:t>
+      </w:r>
+      <w:r>
+        <w:br w:type="textWrapping"/>
+      </w:r>
+      <w:r>
+        <w:rPr>
+          <w:rStyle w:val="StringTok"/>
+        </w:rPr>
+        <w:t xml:space="preserve">  </w:t>
+      </w:r>
+      <w:r>
+        <w:rPr>
+          <w:rStyle w:val="KeywordTok"/>
+        </w:rPr>
+        <w:t xml:space="preserve">ylab</w:t>
+      </w:r>
+      <w:r>
+        <w:rPr>
+          <w:rStyle w:val="NormalTok"/>
+        </w:rPr>
+        <w:t xml:space="preserve">(</w:t>
+      </w:r>
+      <w:r>
+        <w:rPr>
+          <w:rStyle w:val="StringTok"/>
+        </w:rPr>
+        <w:t xml:space="preserve">"Mean Lobster Size (mm)"</w:t>
+      </w:r>
+      <w:r>
+        <w:rPr>
+          <w:rStyle w:val="NormalTok"/>
+        </w:rPr>
+        <w:t xml:space="preserve">) </w:t>
+      </w:r>
+      <w:r>
+        <w:rPr>
+          <w:rStyle w:val="OperatorTok"/>
+        </w:rPr>
+        <w:t xml:space="preserve">+</w:t>
+      </w:r>
+      <w:r>
+        <w:br w:type="textWrapping"/>
+      </w:r>
+      <w:r>
+        <w:rPr>
+          <w:rStyle w:val="StringTok"/>
+        </w:rPr>
+        <w:t xml:space="preserve">  </w:t>
+      </w:r>
+      <w:r>
+        <w:rPr>
+          <w:rStyle w:val="KeywordTok"/>
+        </w:rPr>
+        <w:t xml:space="preserve">ggtitle</w:t>
+      </w:r>
+      <w:r>
+        <w:rPr>
+          <w:rStyle w:val="NormalTok"/>
+        </w:rPr>
+        <w:t xml:space="preserve">(</w:t>
+      </w:r>
+      <w:r>
+        <w:rPr>
+          <w:rStyle w:val="StringTok"/>
+        </w:rPr>
+        <w:t xml:space="preserve">"Lobster Sizes by Site (2017)"</w:t>
+      </w:r>
+      <w:r>
+        <w:rPr>
+          <w:rStyle w:val="NormalTok"/>
+        </w:rPr>
+        <w:t xml:space="preserve">) </w:t>
+      </w:r>
+      <w:r>
+        <w:rPr>
+          <w:rStyle w:val="OperatorTok"/>
+        </w:rPr>
+        <w:t xml:space="preserve">+</w:t>
+      </w:r>
+      <w:r>
+        <w:br w:type="textWrapping"/>
+      </w:r>
+      <w:r>
+        <w:rPr>
+          <w:rStyle w:val="StringTok"/>
+        </w:rPr>
+        <w:t xml:space="preserve">  </w:t>
+      </w:r>
+      <w:r>
+        <w:rPr>
+          <w:rStyle w:val="KeywordTok"/>
+        </w:rPr>
+        <w:t xml:space="preserve">xlab</w:t>
+      </w:r>
+      <w:r>
+        <w:rPr>
+          <w:rStyle w:val="NormalTok"/>
+        </w:rPr>
+        <w:t xml:space="preserve">(</w:t>
+      </w:r>
+      <w:r>
+        <w:rPr>
+          <w:rStyle w:val="StringTok"/>
+        </w:rPr>
+        <w:t xml:space="preserve">"Site"</w:t>
+      </w:r>
+      <w:r>
+        <w:rPr>
+          <w:rStyle w:val="NormalTok"/>
+        </w:rPr>
+        <w:t xml:space="preserve">) </w:t>
+      </w:r>
+      <w:r>
+        <w:rPr>
+          <w:rStyle w:val="OperatorTok"/>
+        </w:rPr>
+        <w:t xml:space="preserve">+</w:t>
+      </w:r>
+      <w:r>
+        <w:br w:type="textWrapping"/>
+      </w:r>
+      <w:r>
+        <w:rPr>
+          <w:rStyle w:val="StringTok"/>
+        </w:rPr>
+        <w:t xml:space="preserve">  </w:t>
+      </w:r>
+      <w:r>
+        <w:rPr>
+          <w:rStyle w:val="KeywordTok"/>
+        </w:rPr>
+        <w:t xml:space="preserve">theme</w:t>
+      </w:r>
+      <w:r>
+        <w:rPr>
+          <w:rStyle w:val="NormalTok"/>
+        </w:rPr>
+        <w:t xml:space="preserve">(</w:t>
+      </w:r>
+      <w:r>
+        <w:rPr>
+          <w:rStyle w:val="DataTypeTok"/>
+        </w:rPr>
+        <w:t xml:space="preserve">panel.grid.major =</w:t>
+      </w:r>
+      <w:r>
+        <w:rPr>
+          <w:rStyle w:val="NormalTok"/>
+        </w:rPr>
+        <w:t xml:space="preserve"> </w:t>
+      </w:r>
+      <w:r>
+        <w:rPr>
+          <w:rStyle w:val="KeywordTok"/>
+        </w:rPr>
+        <w:t xml:space="preserve">element_blank</w:t>
+      </w:r>
+      <w:r>
+        <w:rPr>
+          <w:rStyle w:val="NormalTok"/>
+        </w:rPr>
+        <w:t xml:space="preserve">(), </w:t>
+      </w:r>
+      <w:r>
+        <w:rPr>
+          <w:rStyle w:val="DataTypeTok"/>
+        </w:rPr>
+        <w:t xml:space="preserve">panel.grid.minor =</w:t>
+      </w:r>
+      <w:r>
+        <w:rPr>
+          <w:rStyle w:val="NormalTok"/>
+        </w:rPr>
+        <w:t xml:space="preserve"> </w:t>
+      </w:r>
+      <w:r>
+        <w:rPr>
+          <w:rStyle w:val="KeywordTok"/>
+        </w:rPr>
+        <w:t xml:space="preserve">element_blank</w:t>
+      </w:r>
+      <w:r>
+        <w:rPr>
+          <w:rStyle w:val="NormalTok"/>
+        </w:rPr>
+        <w:t xml:space="preserve">(),</w:t>
+      </w:r>
+      <w:r>
+        <w:br w:type="textWrapping"/>
+      </w:r>
+      <w:r>
+        <w:rPr>
+          <w:rStyle w:val="NormalTok"/>
+        </w:rPr>
+        <w:t xml:space="preserve">        </w:t>
+      </w:r>
+      <w:r>
+        <w:rPr>
+          <w:rStyle w:val="DataTypeTok"/>
+        </w:rPr>
+        <w:t xml:space="preserve">panel.background =</w:t>
+      </w:r>
+      <w:r>
+        <w:rPr>
+          <w:rStyle w:val="NormalTok"/>
+        </w:rPr>
+        <w:t xml:space="preserve"> </w:t>
+      </w:r>
+      <w:r>
+        <w:rPr>
+          <w:rStyle w:val="KeywordTok"/>
+        </w:rPr>
+        <w:t xml:space="preserve">element_blank</w:t>
+      </w:r>
+      <w:r>
+        <w:rPr>
+          <w:rStyle w:val="NormalTok"/>
+        </w:rPr>
+        <w:t xml:space="preserve">(), </w:t>
+      </w:r>
+      <w:r>
+        <w:rPr>
+          <w:rStyle w:val="DataTypeTok"/>
+        </w:rPr>
+        <w:t xml:space="preserve">axis.line =</w:t>
+      </w:r>
+      <w:r>
+        <w:rPr>
+          <w:rStyle w:val="NormalTok"/>
+        </w:rPr>
+        <w:t xml:space="preserve"> </w:t>
+      </w:r>
+      <w:r>
+        <w:rPr>
+          <w:rStyle w:val="KeywordTok"/>
+        </w:rPr>
+        <w:t xml:space="preserve">element_line</w:t>
+      </w:r>
+      <w:r>
+        <w:rPr>
+          <w:rStyle w:val="NormalTok"/>
+        </w:rPr>
+        <w:t xml:space="preserve">(</w:t>
+      </w:r>
+      <w:r>
+        <w:rPr>
+          <w:rStyle w:val="DataTypeTok"/>
+        </w:rPr>
+        <w:t xml:space="preserve">colour =</w:t>
+      </w:r>
+      <w:r>
+        <w:rPr>
+          <w:rStyle w:val="NormalTok"/>
+        </w:rPr>
+        <w:t xml:space="preserve"> </w:t>
+      </w:r>
+      <w:r>
+        <w:rPr>
+          <w:rStyle w:val="StringTok"/>
+        </w:rPr>
+        <w:t xml:space="preserve">"black"</w:t>
+      </w:r>
+      <w:r>
+        <w:rPr>
+          <w:rStyle w:val="NormalTok"/>
+        </w:rPr>
+        <w:t xml:space="preserve">))</w:t>
+      </w:r>
+      <w:r>
+        <w:br w:type="textWrapping"/>
+      </w:r>
+      <w:r>
+        <w:rPr>
+          <w:rStyle w:val="NormalTok"/>
+        </w:rPr>
+        <w:t xml:space="preserve">lobster_box</w:t>
+      </w:r>
+    </w:p>
+    <w:p>
+      <w:pPr>
+        <w:pStyle w:val="FirstParagraph"/>
+      </w:pPr>
+      <w:r>
+        <w:drawing>
+          <wp:inline>
+            <wp:extent cx="5334000" cy="4267200"/>
+            <wp:effectExtent b="0" l="0" r="0" t="0"/>
+            <wp:docPr descr="" title="" id="1" name="Picture"/>
+            <a:graphic>
+              <a:graphicData uri="http://schemas.openxmlformats.org/drawingml/2006/picture">
+                <pic:pic>
+                  <pic:nvPicPr>
+                    <pic:cNvPr descr="Assignment_4_files/figure-docx/unnamed-chunk-5-1.png" id="0" name="Picture"/>
+                    <pic:cNvPicPr>
+                      <a:picLocks noChangeArrowheads="1" noChangeAspect="1"/>
+                    </pic:cNvPicPr>
+                  </pic:nvPicPr>
+                  <pic:blipFill>
+                    <a:blip r:embed="rId25"/>
+                    <a:stretch>
+                      <a:fillRect/>
+                    </a:stretch>
+                  </pic:blipFill>
+                  <pic:spPr bwMode="auto">
+                    <a:xfrm>
+                      <a:off x="0" y="0"/>
+                      <a:ext cx="5334000" cy="4267200"/>
+                    </a:xfrm>
+                    <a:prstGeom prst="rect">
+                      <a:avLst/>
+                    </a:prstGeom>
+                    <a:noFill/>
+                    <a:ln w="9525">
+                      <a:noFill/>
+                      <a:headEnd/>
+                      <a:tailEnd/>
+                    </a:ln>
+                  </pic:spPr>
+                </pic:pic>
+              </a:graphicData>
+            </a:graphic>
+          </wp:inline>
+        </w:drawing>
+      </w:r>
+    </w:p>
+    <w:p>
+      <w:pPr>
+        <w:pStyle w:val="SourceCode"/>
+      </w:pPr>
+      <w:r>
+        <w:rPr>
+          <w:rStyle w:val="CommentTok"/>
+        </w:rPr>
+        <w:t xml:space="preserve"># Created separate datasets to attempt to merge them. </w:t>
+      </w:r>
+      <w:r>
+        <w:br w:type="textWrapping"/>
+      </w:r>
+      <w:r>
+        <w:br w:type="textWrapping"/>
+      </w:r>
+      <w:r>
+        <w:rPr>
+          <w:rStyle w:val="NormalTok"/>
+        </w:rPr>
+        <w:t xml:space="preserve">lobster_counts &lt;-</w:t>
+      </w:r>
+      <w:r>
+        <w:rPr>
+          <w:rStyle w:val="StringTok"/>
+        </w:rPr>
+        <w:t xml:space="preserve"> </w:t>
+      </w:r>
+      <w:r>
+        <w:rPr>
+          <w:rStyle w:val="NormalTok"/>
+        </w:rPr>
+        <w:t xml:space="preserve">lobster_abundance </w:t>
+      </w:r>
+      <w:r>
+        <w:rPr>
+          <w:rStyle w:val="OperatorTok"/>
+        </w:rPr>
+        <w:t xml:space="preserve">%&gt;%</w:t>
+      </w:r>
+      <w:r>
+        <w:br w:type="textWrapping"/>
+      </w:r>
+      <w:r>
+        <w:rPr>
+          <w:rStyle w:val="StringTok"/>
+        </w:rPr>
+        <w:t xml:space="preserve">  </w:t>
+      </w:r>
+      <w:r>
+        <w:rPr>
+          <w:rStyle w:val="KeywordTok"/>
+        </w:rPr>
+        <w:t xml:space="preserve">group_by</w:t>
+      </w:r>
+      <w:r>
+        <w:rPr>
+          <w:rStyle w:val="NormalTok"/>
+        </w:rPr>
+        <w:t xml:space="preserve">(SITE, YEAR) </w:t>
+      </w:r>
+      <w:r>
+        <w:rPr>
+          <w:rStyle w:val="OperatorTok"/>
+        </w:rPr>
+        <w:t xml:space="preserve">%&gt;%</w:t>
+      </w:r>
+      <w:r>
+        <w:rPr>
+          <w:rStyle w:val="StringTok"/>
+        </w:rPr>
+        <w:t xml:space="preserve"> </w:t>
+      </w:r>
+      <w:r>
+        <w:br w:type="textWrapping"/>
+      </w:r>
+      <w:r>
+        <w:rPr>
+          <w:rStyle w:val="StringTok"/>
+        </w:rPr>
+        <w:t xml:space="preserve">  </w:t>
+      </w:r>
+      <w:r>
+        <w:rPr>
+          <w:rStyle w:val="KeywordTok"/>
+        </w:rPr>
+        <w:t xml:space="preserve">summarize</w:t>
+      </w:r>
+      <w:r>
+        <w:rPr>
+          <w:rStyle w:val="NormalTok"/>
+        </w:rPr>
+        <w:t xml:space="preserve">(</w:t>
+      </w:r>
+      <w:r>
+        <w:br w:type="textWrapping"/>
+      </w:r>
+      <w:r>
+        <w:rPr>
+          <w:rStyle w:val="NormalTok"/>
+        </w:rPr>
+        <w:t xml:space="preserve">    </w:t>
+      </w:r>
+      <w:r>
+        <w:rPr>
+          <w:rStyle w:val="DataTypeTok"/>
+        </w:rPr>
+        <w:t xml:space="preserve">count =</w:t>
+      </w:r>
+      <w:r>
+        <w:rPr>
+          <w:rStyle w:val="NormalTok"/>
+        </w:rPr>
+        <w:t xml:space="preserve"> </w:t>
+      </w:r>
+      <w:r>
+        <w:rPr>
+          <w:rStyle w:val="KeywordTok"/>
+        </w:rPr>
+        <w:t xml:space="preserve">length</w:t>
+      </w:r>
+      <w:r>
+        <w:rPr>
+          <w:rStyle w:val="NormalTok"/>
+        </w:rPr>
+        <w:t xml:space="preserve">(SIZE)</w:t>
+      </w:r>
+      <w:r>
+        <w:br w:type="textWrapping"/>
+      </w:r>
+      <w:r>
+        <w:rPr>
+          <w:rStyle w:val="NormalTok"/>
+        </w:rPr>
+        <w:t xml:space="preserve">  )</w:t>
+      </w:r>
+      <w:r>
+        <w:br w:type="textWrapping"/>
+      </w:r>
+      <w:r>
+        <w:br w:type="textWrapping"/>
+      </w:r>
+      <w:r>
+        <w:rPr>
+          <w:rStyle w:val="NormalTok"/>
+        </w:rPr>
+        <w:t xml:space="preserve">lobster_line &lt;-</w:t>
+      </w:r>
+      <w:r>
+        <w:rPr>
+          <w:rStyle w:val="StringTok"/>
+        </w:rPr>
+        <w:t xml:space="preserve"> </w:t>
+      </w:r>
+      <w:r>
+        <w:rPr>
+          <w:rStyle w:val="KeywordTok"/>
+        </w:rPr>
+        <w:t xml:space="preserve">ggplot</w:t>
+      </w:r>
+      <w:r>
+        <w:rPr>
+          <w:rStyle w:val="NormalTok"/>
+        </w:rPr>
+        <w:t xml:space="preserve">(lobster_counts, </w:t>
+      </w:r>
+      <w:r>
+        <w:rPr>
+          <w:rStyle w:val="KeywordTok"/>
+        </w:rPr>
+        <w:t xml:space="preserve">aes</w:t>
+      </w:r>
+      <w:r>
+        <w:rPr>
+          <w:rStyle w:val="NormalTok"/>
+        </w:rPr>
+        <w:t xml:space="preserve">(</w:t>
+      </w:r>
+      <w:r>
+        <w:rPr>
+          <w:rStyle w:val="DataTypeTok"/>
+        </w:rPr>
+        <w:t xml:space="preserve">x =</w:t>
+      </w:r>
+      <w:r>
+        <w:rPr>
+          <w:rStyle w:val="NormalTok"/>
+        </w:rPr>
+        <w:t xml:space="preserve"> YEAR, </w:t>
+      </w:r>
+      <w:r>
+        <w:rPr>
+          <w:rStyle w:val="DataTypeTok"/>
+        </w:rPr>
+        <w:t xml:space="preserve">y =</w:t>
+      </w:r>
+      <w:r>
+        <w:rPr>
+          <w:rStyle w:val="NormalTok"/>
+        </w:rPr>
+        <w:t xml:space="preserve"> count, </w:t>
+      </w:r>
+      <w:r>
+        <w:rPr>
+          <w:rStyle w:val="DataTypeTok"/>
+        </w:rPr>
+        <w:t xml:space="preserve">group =</w:t>
+      </w:r>
+      <w:r>
+        <w:rPr>
+          <w:rStyle w:val="NormalTok"/>
+        </w:rPr>
+        <w:t xml:space="preserve"> SITE)) </w:t>
+      </w:r>
+      <w:r>
+        <w:rPr>
+          <w:rStyle w:val="OperatorTok"/>
+        </w:rPr>
+        <w:t xml:space="preserve">+</w:t>
+      </w:r>
+      <w:r>
+        <w:rPr>
+          <w:rStyle w:val="StringTok"/>
+        </w:rPr>
+        <w:t xml:space="preserve"> </w:t>
+      </w:r>
+      <w:r>
+        <w:br w:type="textWrapping"/>
+      </w:r>
+      <w:r>
+        <w:rPr>
+          <w:rStyle w:val="StringTok"/>
+        </w:rPr>
+        <w:t xml:space="preserve">  </w:t>
+      </w:r>
+      <w:r>
+        <w:rPr>
+          <w:rStyle w:val="KeywordTok"/>
+        </w:rPr>
+        <w:t xml:space="preserve">geom_line</w:t>
+      </w:r>
+      <w:r>
+        <w:rPr>
+          <w:rStyle w:val="NormalTok"/>
+        </w:rPr>
+        <w:t xml:space="preserve">(</w:t>
+      </w:r>
+      <w:r>
+        <w:rPr>
+          <w:rStyle w:val="KeywordTok"/>
+        </w:rPr>
+        <w:t xml:space="preserve">aes</w:t>
+      </w:r>
+      <w:r>
+        <w:rPr>
+          <w:rStyle w:val="NormalTok"/>
+        </w:rPr>
+        <w:t xml:space="preserve">(</w:t>
+      </w:r>
+      <w:r>
+        <w:rPr>
+          <w:rStyle w:val="DataTypeTok"/>
+        </w:rPr>
+        <w:t xml:space="preserve">linetype =</w:t>
+      </w:r>
+      <w:r>
+        <w:rPr>
+          <w:rStyle w:val="NormalTok"/>
+        </w:rPr>
+        <w:t xml:space="preserve"> SITE, </w:t>
+      </w:r>
+      <w:r>
+        <w:rPr>
+          <w:rStyle w:val="DataTypeTok"/>
+        </w:rPr>
+        <w:t xml:space="preserve">color =</w:t>
+      </w:r>
+      <w:r>
+        <w:rPr>
+          <w:rStyle w:val="NormalTok"/>
+        </w:rPr>
+        <w:t xml:space="preserve"> SITE))</w:t>
+      </w:r>
+      <w:r>
+        <w:rPr>
+          <w:rStyle w:val="OperatorTok"/>
+        </w:rPr>
+        <w:t xml:space="preserve">+</w:t>
+      </w:r>
+      <w:r>
+        <w:br w:type="textWrapping"/>
+      </w:r>
+      <w:r>
+        <w:rPr>
+          <w:rStyle w:val="StringTok"/>
+        </w:rPr>
+        <w:t xml:space="preserve">  </w:t>
+      </w:r>
+      <w:r>
+        <w:rPr>
+          <w:rStyle w:val="KeywordTok"/>
+        </w:rPr>
+        <w:t xml:space="preserve">theme_classic</w:t>
+      </w:r>
+      <w:r>
+        <w:rPr>
+          <w:rStyle w:val="NormalTok"/>
+        </w:rPr>
+        <w:t xml:space="preserve">()</w:t>
+      </w:r>
+      <w:r>
+        <w:rPr>
+          <w:rStyle w:val="OperatorTok"/>
+        </w:rPr>
+        <w:t xml:space="preserve">+</w:t>
+      </w:r>
+      <w:r>
+        <w:br w:type="textWrapping"/>
+      </w:r>
+      <w:r>
+        <w:rPr>
+          <w:rStyle w:val="StringTok"/>
+        </w:rPr>
+        <w:t xml:space="preserve">  </w:t>
+      </w:r>
+      <w:r>
+        <w:rPr>
+          <w:rStyle w:val="KeywordTok"/>
+        </w:rPr>
+        <w:t xml:space="preserve">geom_point</w:t>
+      </w:r>
+      <w:r>
+        <w:rPr>
+          <w:rStyle w:val="NormalTok"/>
+        </w:rPr>
+        <w:t xml:space="preserve">(</w:t>
+      </w:r>
+      <w:r>
+        <w:rPr>
+          <w:rStyle w:val="KeywordTok"/>
+        </w:rPr>
+        <w:t xml:space="preserve">aes</w:t>
+      </w:r>
+      <w:r>
+        <w:rPr>
+          <w:rStyle w:val="NormalTok"/>
+        </w:rPr>
+        <w:t xml:space="preserve">(</w:t>
+      </w:r>
+      <w:r>
+        <w:rPr>
+          <w:rStyle w:val="DataTypeTok"/>
+        </w:rPr>
+        <w:t xml:space="preserve">color =</w:t>
+      </w:r>
+      <w:r>
+        <w:rPr>
+          <w:rStyle w:val="NormalTok"/>
+        </w:rPr>
+        <w:t xml:space="preserve"> SITE))</w:t>
+      </w:r>
+      <w:r>
+        <w:rPr>
+          <w:rStyle w:val="OperatorTok"/>
+        </w:rPr>
+        <w:t xml:space="preserve">+</w:t>
+      </w:r>
+      <w:r>
+        <w:br w:type="textWrapping"/>
+      </w:r>
+      <w:r>
+        <w:rPr>
+          <w:rStyle w:val="StringTok"/>
+        </w:rPr>
+        <w:t xml:space="preserve">  </w:t>
+      </w:r>
+      <w:r>
+        <w:rPr>
+          <w:rStyle w:val="KeywordTok"/>
+        </w:rPr>
+        <w:t xml:space="preserve">labs</w:t>
+      </w:r>
+      <w:r>
+        <w:rPr>
+          <w:rStyle w:val="NormalTok"/>
+        </w:rPr>
+        <w:t xml:space="preserve">(</w:t>
+      </w:r>
+      <w:r>
+        <w:rPr>
+          <w:rStyle w:val="DataTypeTok"/>
+        </w:rPr>
+        <w:t xml:space="preserve">x =</w:t>
+      </w:r>
+      <w:r>
+        <w:rPr>
+          <w:rStyle w:val="NormalTok"/>
+        </w:rPr>
+        <w:t xml:space="preserve"> </w:t>
+      </w:r>
+      <w:r>
+        <w:rPr>
+          <w:rStyle w:val="StringTok"/>
+        </w:rPr>
+        <w:t xml:space="preserve">"Year"</w:t>
+      </w:r>
+      <w:r>
+        <w:rPr>
+          <w:rStyle w:val="NormalTok"/>
+        </w:rPr>
+        <w:t xml:space="preserve">, </w:t>
+      </w:r>
+      <w:r>
+        <w:rPr>
+          <w:rStyle w:val="DataTypeTok"/>
+        </w:rPr>
+        <w:t xml:space="preserve">y =</w:t>
+      </w:r>
+      <w:r>
+        <w:rPr>
+          <w:rStyle w:val="NormalTok"/>
+        </w:rPr>
+        <w:t xml:space="preserve"> </w:t>
+      </w:r>
+      <w:r>
+        <w:rPr>
+          <w:rStyle w:val="StringTok"/>
+        </w:rPr>
+        <w:t xml:space="preserve">"Lobster Abundance"</w:t>
+      </w:r>
+      <w:r>
+        <w:rPr>
+          <w:rStyle w:val="NormalTok"/>
+        </w:rPr>
+        <w:t xml:space="preserve">)</w:t>
+      </w:r>
+      <w:r>
+        <w:br w:type="textWrapping"/>
+      </w:r>
+      <w:r>
+        <w:rPr>
+          <w:rStyle w:val="NormalTok"/>
+        </w:rPr>
+        <w:t xml:space="preserve">  </w:t>
+      </w:r>
+      <w:r>
+        <w:br w:type="textWrapping"/>
+      </w:r>
+      <w:r>
+        <w:rPr>
+          <w:rStyle w:val="NormalTok"/>
+        </w:rPr>
+        <w:t xml:space="preserve">lobster_line</w:t>
+      </w:r>
+    </w:p>
+    <w:p>
+      <w:pPr>
+        <w:pStyle w:val="FirstParagraph"/>
+      </w:pPr>
+      <w:r>
+        <w:drawing>
+          <wp:inline>
+            <wp:extent cx="5334000" cy="4267200"/>
+            <wp:effectExtent b="0" l="0" r="0" t="0"/>
+            <wp:docPr descr="" title="" id="1" name="Picture"/>
+            <a:graphic>
+              <a:graphicData uri="http://schemas.openxmlformats.org/drawingml/2006/picture">
+                <pic:pic>
+                  <pic:nvPicPr>
+                    <pic:cNvPr descr="Assignment_4_files/figure-docx/unnamed-chunk-6-1.png" id="0" name="Picture"/>
+                    <pic:cNvPicPr>
+                      <a:picLocks noChangeArrowheads="1" noChangeAspect="1"/>
+                    </pic:cNvPicPr>
+                  </pic:nvPicPr>
+                  <pic:blipFill>
+                    <a:blip r:embed="rId26"/>
+                    <a:stretch>
+                      <a:fillRect/>
+                    </a:stretch>
+                  </pic:blipFill>
+                  <pic:spPr bwMode="auto">
+                    <a:xfrm>
+                      <a:off x="0" y="0"/>
+                      <a:ext cx="5334000" cy="4267200"/>
+                    </a:xfrm>
+                    <a:prstGeom prst="rect">
+                      <a:avLst/>
+                    </a:prstGeom>
+                    <a:noFill/>
+                    <a:ln w="9525">
+                      <a:noFill/>
+                      <a:headEnd/>
+                      <a:tailEnd/>
+                    </a:ln>
+                  </pic:spPr>
+                </pic:pic>
+              </a:graphicData>
+            </a:graphic>
+          </wp:inline>
+        </w:drawing>
+      </w:r>
+    </w:p>
+    <w:p>
+      <w:pPr>
+        <w:pStyle w:val="SourceCode"/>
+      </w:pPr>
+      <w:r>
+        <w:rPr>
+          <w:rStyle w:val="NormalTok"/>
+        </w:rPr>
+        <w:t xml:space="preserve">traps_counts &lt;-</w:t>
+      </w:r>
+      <w:r>
+        <w:rPr>
+          <w:rStyle w:val="StringTok"/>
+        </w:rPr>
+        <w:t xml:space="preserve"> </w:t>
+      </w:r>
+      <w:r>
+        <w:rPr>
+          <w:rStyle w:val="NormalTok"/>
+        </w:rPr>
+        <w:t xml:space="preserve">lobster_traps </w:t>
+      </w:r>
+      <w:r>
+        <w:rPr>
+          <w:rStyle w:val="OperatorTok"/>
+        </w:rPr>
+        <w:t xml:space="preserve">%&gt;%</w:t>
+      </w:r>
+      <w:r>
+        <w:rPr>
+          <w:rStyle w:val="StringTok"/>
+        </w:rPr>
+        <w:t xml:space="preserve"> </w:t>
+      </w:r>
+      <w:r>
+        <w:br w:type="textWrapping"/>
+      </w:r>
+      <w:r>
+        <w:rPr>
+          <w:rStyle w:val="StringTok"/>
+        </w:rPr>
+        <w:t xml:space="preserve">  </w:t>
+      </w:r>
+      <w:r>
+        <w:rPr>
+          <w:rStyle w:val="KeywordTok"/>
+        </w:rPr>
+        <w:t xml:space="preserve">group_by</w:t>
+      </w:r>
+      <w:r>
+        <w:rPr>
+          <w:rStyle w:val="NormalTok"/>
+        </w:rPr>
+        <w:t xml:space="preserve">(SITE, YEAR) </w:t>
+      </w:r>
+      <w:r>
+        <w:rPr>
+          <w:rStyle w:val="OperatorTok"/>
+        </w:rPr>
+        <w:t xml:space="preserve">%&gt;%</w:t>
+      </w:r>
+      <w:r>
+        <w:rPr>
+          <w:rStyle w:val="StringTok"/>
+        </w:rPr>
+        <w:t xml:space="preserve"> </w:t>
+      </w:r>
+      <w:r>
+        <w:br w:type="textWrapping"/>
+      </w:r>
+      <w:r>
+        <w:rPr>
+          <w:rStyle w:val="StringTok"/>
+        </w:rPr>
+        <w:t xml:space="preserve">  </w:t>
+      </w:r>
+      <w:r>
+        <w:rPr>
+          <w:rStyle w:val="KeywordTok"/>
+        </w:rPr>
+        <w:t xml:space="preserve">summarize</w:t>
+      </w:r>
+      <w:r>
+        <w:rPr>
+          <w:rStyle w:val="NormalTok"/>
+        </w:rPr>
+        <w:t xml:space="preserve">(</w:t>
+      </w:r>
+      <w:r>
+        <w:br w:type="textWrapping"/>
+      </w:r>
+      <w:r>
+        <w:rPr>
+          <w:rStyle w:val="NormalTok"/>
+        </w:rPr>
+        <w:t xml:space="preserve">    </w:t>
+      </w:r>
+      <w:r>
+        <w:rPr>
+          <w:rStyle w:val="DataTypeTok"/>
+        </w:rPr>
+        <w:t xml:space="preserve">sum =</w:t>
+      </w:r>
+      <w:r>
+        <w:rPr>
+          <w:rStyle w:val="NormalTok"/>
+        </w:rPr>
+        <w:t xml:space="preserve"> </w:t>
+      </w:r>
+      <w:r>
+        <w:rPr>
+          <w:rStyle w:val="KeywordTok"/>
+        </w:rPr>
+        <w:t xml:space="preserve">sum</w:t>
+      </w:r>
+      <w:r>
+        <w:rPr>
+          <w:rStyle w:val="NormalTok"/>
+        </w:rPr>
+        <w:t xml:space="preserve">(TRAPS))</w:t>
+      </w:r>
+      <w:r>
+        <w:br w:type="textWrapping"/>
+      </w:r>
+      <w:r>
+        <w:br w:type="textWrapping"/>
+      </w:r>
+      <w:r>
+        <w:rPr>
+          <w:rStyle w:val="NormalTok"/>
+        </w:rPr>
+        <w:t xml:space="preserve">traps_counts</w:t>
+      </w:r>
+    </w:p>
+    <w:p>
+      <w:pPr>
+        <w:pStyle w:val="SourceCode"/>
+      </w:pPr>
+      <w:r>
+        <w:rPr>
+          <w:rStyle w:val="VerbatimChar"/>
+        </w:rPr>
+        <w:t xml:space="preserve">## # A tibble: 30 x 3</w:t>
+      </w:r>
+      <w:r>
+        <w:br w:type="textWrapping"/>
+      </w:r>
+      <w:r>
+        <w:rPr>
+          <w:rStyle w:val="VerbatimChar"/>
+        </w:rPr>
+        <w:t xml:space="preserve">## # Groups:   SITE [?]</w:t>
+      </w:r>
+      <w:r>
+        <w:br w:type="textWrapping"/>
+      </w:r>
+      <w:r>
+        <w:rPr>
+          <w:rStyle w:val="VerbatimChar"/>
+        </w:rPr>
+        <w:t xml:space="preserve">##    SITE   YEAR   sum</w:t>
+      </w:r>
+      <w:r>
+        <w:br w:type="textWrapping"/>
+      </w:r>
+      <w:r>
+        <w:rPr>
+          <w:rStyle w:val="VerbatimChar"/>
+        </w:rPr>
+        <w:t xml:space="preserve">##    &lt;chr&gt; &lt;int&gt; &lt;int&gt;</w:t>
+      </w:r>
+      <w:r>
+        <w:br w:type="textWrapping"/>
+      </w:r>
+      <w:r>
+        <w:rPr>
+          <w:rStyle w:val="VerbatimChar"/>
+        </w:rPr>
+        <w:t xml:space="preserve">##  1 AQUE   2012   509</w:t>
+      </w:r>
+      <w:r>
+        <w:br w:type="textWrapping"/>
+      </w:r>
+      <w:r>
+        <w:rPr>
+          <w:rStyle w:val="VerbatimChar"/>
+        </w:rPr>
+        <w:t xml:space="preserve">##  2 AQUE   2013   813</w:t>
+      </w:r>
+      <w:r>
+        <w:br w:type="textWrapping"/>
+      </w:r>
+      <w:r>
+        <w:rPr>
+          <w:rStyle w:val="VerbatimChar"/>
+        </w:rPr>
+        <w:t xml:space="preserve">##  3 AQUE   2014   685</w:t>
+      </w:r>
+      <w:r>
+        <w:br w:type="textWrapping"/>
+      </w:r>
+      <w:r>
+        <w:rPr>
+          <w:rStyle w:val="VerbatimChar"/>
+        </w:rPr>
+        <w:t xml:space="preserve">##  4 AQUE   2015   676</w:t>
+      </w:r>
+      <w:r>
+        <w:br w:type="textWrapping"/>
+      </w:r>
+      <w:r>
+        <w:rPr>
+          <w:rStyle w:val="VerbatimChar"/>
+        </w:rPr>
+        <w:t xml:space="preserve">##  5 AQUE   2016   816</w:t>
+      </w:r>
+      <w:r>
+        <w:br w:type="textWrapping"/>
+      </w:r>
+      <w:r>
+        <w:rPr>
+          <w:rStyle w:val="VerbatimChar"/>
+        </w:rPr>
+        <w:t xml:space="preserve">##  6 AQUE   2017   179</w:t>
+      </w:r>
+      <w:r>
+        <w:br w:type="textWrapping"/>
+      </w:r>
+      <w:r>
+        <w:rPr>
+          <w:rStyle w:val="VerbatimChar"/>
+        </w:rPr>
+        <w:t xml:space="preserve">##  7 CARP   2012   788</w:t>
+      </w:r>
+      <w:r>
+        <w:br w:type="textWrapping"/>
+      </w:r>
+      <w:r>
+        <w:rPr>
+          <w:rStyle w:val="VerbatimChar"/>
+        </w:rPr>
+        <w:t xml:space="preserve">##  8 CARP   2013  1039</w:t>
+      </w:r>
+      <w:r>
+        <w:br w:type="textWrapping"/>
+      </w:r>
+      <w:r>
+        <w:rPr>
+          <w:rStyle w:val="VerbatimChar"/>
+        </w:rPr>
+        <w:t xml:space="preserve">##  9 CARP   2014  1164</w:t>
+      </w:r>
+      <w:r>
+        <w:br w:type="textWrapping"/>
+      </w:r>
+      <w:r>
+        <w:rPr>
+          <w:rStyle w:val="VerbatimChar"/>
+        </w:rPr>
+        <w:t xml:space="preserve">## 10 CARP   2015   568</w:t>
+      </w:r>
+      <w:r>
+        <w:br w:type="textWrapping"/>
+      </w:r>
+      <w:r>
+        <w:rPr>
+          <w:rStyle w:val="VerbatimChar"/>
+        </w:rPr>
+        <w:t xml:space="preserve">## # ... with 20 more rows</w:t>
+      </w:r>
+    </w:p>
+    <w:p>
+      <w:pPr>
+        <w:pStyle w:val="SourceCode"/>
+      </w:pPr>
+      <w:r>
+        <w:rPr>
+          <w:rStyle w:val="NormalTok"/>
+        </w:rPr>
+        <w:t xml:space="preserve">traps_line &lt;-</w:t>
+      </w:r>
+      <w:r>
+        <w:rPr>
+          <w:rStyle w:val="StringTok"/>
+        </w:rPr>
+        <w:t xml:space="preserve"> </w:t>
+      </w:r>
+      <w:r>
+        <w:rPr>
+          <w:rStyle w:val="KeywordTok"/>
+        </w:rPr>
+        <w:t xml:space="preserve">ggplot</w:t>
+      </w:r>
+      <w:r>
+        <w:rPr>
+          <w:rStyle w:val="NormalTok"/>
+        </w:rPr>
+        <w:t xml:space="preserve">(traps_counts, </w:t>
+      </w:r>
+      <w:r>
+        <w:rPr>
+          <w:rStyle w:val="KeywordTok"/>
+        </w:rPr>
+        <w:t xml:space="preserve">aes</w:t>
+      </w:r>
+      <w:r>
+        <w:rPr>
+          <w:rStyle w:val="NormalTok"/>
+        </w:rPr>
+        <w:t xml:space="preserve">(</w:t>
+      </w:r>
+      <w:r>
+        <w:rPr>
+          <w:rStyle w:val="DataTypeTok"/>
+        </w:rPr>
+        <w:t xml:space="preserve">x =</w:t>
+      </w:r>
+      <w:r>
+        <w:rPr>
+          <w:rStyle w:val="NormalTok"/>
+        </w:rPr>
+        <w:t xml:space="preserve"> YEAR, </w:t>
+      </w:r>
+      <w:r>
+        <w:rPr>
+          <w:rStyle w:val="DataTypeTok"/>
+        </w:rPr>
+        <w:t xml:space="preserve">y =</w:t>
+      </w:r>
+      <w:r>
+        <w:rPr>
+          <w:rStyle w:val="NormalTok"/>
+        </w:rPr>
+        <w:t xml:space="preserve"> sum, </w:t>
+      </w:r>
+      <w:r>
+        <w:rPr>
+          <w:rStyle w:val="DataTypeTok"/>
+        </w:rPr>
+        <w:t xml:space="preserve">group =</w:t>
+      </w:r>
+      <w:r>
+        <w:rPr>
+          <w:rStyle w:val="NormalTok"/>
+        </w:rPr>
+        <w:t xml:space="preserve"> SITE)) </w:t>
+      </w:r>
+      <w:r>
+        <w:rPr>
+          <w:rStyle w:val="OperatorTok"/>
+        </w:rPr>
+        <w:t xml:space="preserve">+</w:t>
+      </w:r>
+      <w:r>
+        <w:rPr>
+          <w:rStyle w:val="StringTok"/>
+        </w:rPr>
+        <w:t xml:space="preserve"> </w:t>
+      </w:r>
+      <w:r>
+        <w:br w:type="textWrapping"/>
+      </w:r>
+      <w:r>
+        <w:rPr>
+          <w:rStyle w:val="StringTok"/>
+        </w:rPr>
+        <w:t xml:space="preserve">  </w:t>
+      </w:r>
+      <w:r>
+        <w:rPr>
+          <w:rStyle w:val="KeywordTok"/>
+        </w:rPr>
+        <w:t xml:space="preserve">geom_line</w:t>
+      </w:r>
+      <w:r>
+        <w:rPr>
+          <w:rStyle w:val="NormalTok"/>
+        </w:rPr>
+        <w:t xml:space="preserve">(</w:t>
+      </w:r>
+      <w:r>
+        <w:rPr>
+          <w:rStyle w:val="KeywordTok"/>
+        </w:rPr>
+        <w:t xml:space="preserve">aes</w:t>
+      </w:r>
+      <w:r>
+        <w:rPr>
+          <w:rStyle w:val="NormalTok"/>
+        </w:rPr>
+        <w:t xml:space="preserve">(</w:t>
+      </w:r>
+      <w:r>
+        <w:rPr>
+          <w:rStyle w:val="DataTypeTok"/>
+        </w:rPr>
+        <w:t xml:space="preserve">linetype =</w:t>
+      </w:r>
+      <w:r>
+        <w:rPr>
+          <w:rStyle w:val="NormalTok"/>
+        </w:rPr>
+        <w:t xml:space="preserve"> SITE, </w:t>
+      </w:r>
+      <w:r>
+        <w:rPr>
+          <w:rStyle w:val="DataTypeTok"/>
+        </w:rPr>
+        <w:t xml:space="preserve">color =</w:t>
+      </w:r>
+      <w:r>
+        <w:rPr>
+          <w:rStyle w:val="NormalTok"/>
+        </w:rPr>
+        <w:t xml:space="preserve"> SITE))</w:t>
+      </w:r>
+      <w:r>
+        <w:rPr>
+          <w:rStyle w:val="OperatorTok"/>
+        </w:rPr>
+        <w:t xml:space="preserve">+</w:t>
+      </w:r>
+      <w:r>
+        <w:br w:type="textWrapping"/>
+      </w:r>
+      <w:r>
+        <w:rPr>
+          <w:rStyle w:val="StringTok"/>
+        </w:rPr>
+        <w:t xml:space="preserve">  </w:t>
+      </w:r>
+      <w:r>
+        <w:rPr>
+          <w:rStyle w:val="KeywordTok"/>
+        </w:rPr>
+        <w:t xml:space="preserve">theme_classic</w:t>
+      </w:r>
+      <w:r>
+        <w:rPr>
+          <w:rStyle w:val="NormalTok"/>
+        </w:rPr>
+        <w:t xml:space="preserve">()</w:t>
+      </w:r>
+      <w:r>
+        <w:rPr>
+          <w:rStyle w:val="OperatorTok"/>
+        </w:rPr>
+        <w:t xml:space="preserve">+</w:t>
+      </w:r>
+      <w:r>
+        <w:br w:type="textWrapping"/>
+      </w:r>
+      <w:r>
+        <w:rPr>
+          <w:rStyle w:val="StringTok"/>
+        </w:rPr>
+        <w:t xml:space="preserve">  </w:t>
+      </w:r>
+      <w:r>
+        <w:rPr>
+          <w:rStyle w:val="KeywordTok"/>
+        </w:rPr>
+        <w:t xml:space="preserve">geom_point</w:t>
+      </w:r>
+      <w:r>
+        <w:rPr>
+          <w:rStyle w:val="NormalTok"/>
+        </w:rPr>
+        <w:t xml:space="preserve">(</w:t>
+      </w:r>
+      <w:r>
+        <w:rPr>
+          <w:rStyle w:val="KeywordTok"/>
+        </w:rPr>
+        <w:t xml:space="preserve">aes</w:t>
+      </w:r>
+      <w:r>
+        <w:rPr>
+          <w:rStyle w:val="NormalTok"/>
+        </w:rPr>
+        <w:t xml:space="preserve">(</w:t>
+      </w:r>
+      <w:r>
+        <w:rPr>
+          <w:rStyle w:val="DataTypeTok"/>
+        </w:rPr>
+        <w:t xml:space="preserve">color =</w:t>
+      </w:r>
+      <w:r>
+        <w:rPr>
+          <w:rStyle w:val="NormalTok"/>
+        </w:rPr>
+        <w:t xml:space="preserve"> SITE))</w:t>
+      </w:r>
+      <w:r>
+        <w:rPr>
+          <w:rStyle w:val="OperatorTok"/>
+        </w:rPr>
+        <w:t xml:space="preserve">+</w:t>
+      </w:r>
+      <w:r>
+        <w:br w:type="textWrapping"/>
+      </w:r>
+      <w:r>
+        <w:rPr>
+          <w:rStyle w:val="StringTok"/>
+        </w:rPr>
+        <w:t xml:space="preserve">  </w:t>
+      </w:r>
+      <w:r>
+        <w:rPr>
+          <w:rStyle w:val="KeywordTok"/>
+        </w:rPr>
+        <w:t xml:space="preserve">labs</w:t>
+      </w:r>
+      <w:r>
+        <w:rPr>
+          <w:rStyle w:val="NormalTok"/>
+        </w:rPr>
+        <w:t xml:space="preserve">(</w:t>
+      </w:r>
+      <w:r>
+        <w:rPr>
+          <w:rStyle w:val="DataTypeTok"/>
+        </w:rPr>
+        <w:t xml:space="preserve">x =</w:t>
+      </w:r>
+      <w:r>
+        <w:rPr>
+          <w:rStyle w:val="NormalTok"/>
+        </w:rPr>
+        <w:t xml:space="preserve"> </w:t>
+      </w:r>
+      <w:r>
+        <w:rPr>
+          <w:rStyle w:val="StringTok"/>
+        </w:rPr>
+        <w:t xml:space="preserve">"Year"</w:t>
+      </w:r>
+      <w:r>
+        <w:rPr>
+          <w:rStyle w:val="NormalTok"/>
+        </w:rPr>
+        <w:t xml:space="preserve">, </w:t>
+      </w:r>
+      <w:r>
+        <w:rPr>
+          <w:rStyle w:val="DataTypeTok"/>
+        </w:rPr>
+        <w:t xml:space="preserve">y =</w:t>
+      </w:r>
+      <w:r>
+        <w:rPr>
+          <w:rStyle w:val="NormalTok"/>
+        </w:rPr>
+        <w:t xml:space="preserve"> </w:t>
+      </w:r>
+      <w:r>
+        <w:rPr>
+          <w:rStyle w:val="StringTok"/>
+        </w:rPr>
+        <w:t xml:space="preserve">"Traps Adundance"</w:t>
+      </w:r>
+      <w:r>
+        <w:rPr>
+          <w:rStyle w:val="NormalTok"/>
+        </w:rPr>
+        <w:t xml:space="preserve">)</w:t>
+      </w:r>
+      <w:r>
+        <w:br w:type="textWrapping"/>
+      </w:r>
+      <w:r>
+        <w:br w:type="textWrapping"/>
+      </w:r>
+      <w:r>
+        <w:rPr>
+          <w:rStyle w:val="NormalTok"/>
+        </w:rPr>
+        <w:t xml:space="preserve">traps_line</w:t>
+      </w:r>
+    </w:p>
+    <w:p>
+      <w:pPr>
+        <w:pStyle w:val="FirstParagraph"/>
+      </w:pPr>
+      <w:r>
+        <w:drawing>
+          <wp:inline>
+            <wp:extent cx="5334000" cy="4267200"/>
+            <wp:effectExtent b="0" l="0" r="0" t="0"/>
+            <wp:docPr descr="" title="" id="1" name="Picture"/>
+            <a:graphic>
+              <a:graphicData uri="http://schemas.openxmlformats.org/drawingml/2006/picture">
+                <pic:pic>
+                  <pic:nvPicPr>
+                    <pic:cNvPr descr="Assignment_4_files/figure-docx/unnamed-chunk-6-2.png" id="0" name="Picture"/>
+                    <pic:cNvPicPr>
+                      <a:picLocks noChangeArrowheads="1" noChangeAspect="1"/>
+                    </pic:cNvPicPr>
+                  </pic:nvPicPr>
+                  <pic:blipFill>
+                    <a:blip r:embed="rId27"/>
+                    <a:stretch>
+                      <a:fillRect/>
+                    </a:stretch>
+                  </pic:blipFill>
+                  <pic:spPr bwMode="auto">
+                    <a:xfrm>
+                      <a:off x="0" y="0"/>
+                      <a:ext cx="5334000" cy="4267200"/>
+                    </a:xfrm>
+                    <a:prstGeom prst="rect">
+                      <a:avLst/>
+                    </a:prstGeom>
+                    <a:noFill/>
+                    <a:ln w="9525">
+                      <a:noFill/>
+                      <a:headEnd/>
+                      <a:tailEnd/>
+                    </a:ln>
+                  </pic:spPr>
+                </pic:pic>
+              </a:graphicData>
+            </a:graphic>
+          </wp:inline>
+        </w:drawing>
+      </w:r>
+    </w:p>
     <w:sectPr/>
   </w:body>
 </w:document>
@@ -1271,7 +4250,7 @@
     </w:lvl>
   </w:abstractNum>
   <w:abstractNum w:abstractNumId="990">
-    <w:nsid w:val="b36379f7"/>
+    <w:nsid w:val="72a21042"/>
     <w:multiLevelType w:val="multilevel"/>
     <w:lvl w:ilvl="0">
       <w:numFmt w:val="bullet"/>
@@ -1352,7 +4331,7 @@
     </w:lvl>
   </w:abstractNum>
   <w:abstractNum w:abstractNumId="99411">
-    <w:nsid w:val="33bfcd8a"/>
+    <w:nsid w:val="7cb05e7b"/>
     <w:multiLevelType w:val="multilevel"/>
     <w:lvl w:ilvl="0">
       <w:start w:val="1"/>
@@ -1428,6 +4407,94 @@
     </w:lvl>
     <w:lvl w:ilvl="6">
       <w:start w:val="1"/>
+      <w:numFmt w:val="decimal"/>
+      <w:lvlText w:val="%7."/>
+      <w:lvlJc w:val="left"/>
+      <w:pPr>
+        <w:tabs>
+          <w:tab w:val="num" w:pos="4320"/>
+        </w:tabs>
+        <w:ind w:left="4800" w:hanging="480"/>
+      </w:pPr>
+    </w:lvl>
+  </w:abstractNum>
+  <w:abstractNum w:abstractNumId="99412">
+    <w:nsid w:val="7df1210f"/>
+    <w:multiLevelType w:val="multilevel"/>
+    <w:lvl w:ilvl="0">
+      <w:start w:val="2"/>
+      <w:numFmt w:val="decimal"/>
+      <w:lvlText w:val="%1."/>
+      <w:lvlJc w:val="left"/>
+      <w:pPr>
+        <w:tabs>
+          <w:tab w:val="num" w:pos="0"/>
+        </w:tabs>
+        <w:ind w:left="480" w:hanging="480"/>
+      </w:pPr>
+    </w:lvl>
+    <w:lvl w:ilvl="1">
+      <w:start w:val="2"/>
+      <w:numFmt w:val="decimal"/>
+      <w:lvlText w:val="%2."/>
+      <w:lvlJc w:val="left"/>
+      <w:pPr>
+        <w:tabs>
+          <w:tab w:val="num" w:pos="720"/>
+        </w:tabs>
+        <w:ind w:left="1200" w:hanging="480"/>
+      </w:pPr>
+    </w:lvl>
+    <w:lvl w:ilvl="2">
+      <w:start w:val="2"/>
+      <w:numFmt w:val="decimal"/>
+      <w:lvlText w:val="%3."/>
+      <w:lvlJc w:val="left"/>
+      <w:pPr>
+        <w:tabs>
+          <w:tab w:val="num" w:pos="1440"/>
+        </w:tabs>
+        <w:ind w:left="1920" w:hanging="480"/>
+      </w:pPr>
+    </w:lvl>
+    <w:lvl w:ilvl="3">
+      <w:start w:val="2"/>
+      <w:numFmt w:val="decimal"/>
+      <w:lvlText w:val="%4."/>
+      <w:lvlJc w:val="left"/>
+      <w:pPr>
+        <w:tabs>
+          <w:tab w:val="num" w:pos="2160"/>
+        </w:tabs>
+        <w:ind w:left="2640" w:hanging="480"/>
+      </w:pPr>
+    </w:lvl>
+    <w:lvl w:ilvl="4">
+      <w:start w:val="2"/>
+      <w:numFmt w:val="decimal"/>
+      <w:lvlText w:val="%5."/>
+      <w:lvlJc w:val="left"/>
+      <w:pPr>
+        <w:tabs>
+          <w:tab w:val="num" w:pos="2880"/>
+        </w:tabs>
+        <w:ind w:left="3360" w:hanging="480"/>
+      </w:pPr>
+    </w:lvl>
+    <w:lvl w:ilvl="5">
+      <w:start w:val="2"/>
+      <w:numFmt w:val="decimal"/>
+      <w:lvlText w:val="%6."/>
+      <w:lvlJc w:val="left"/>
+      <w:pPr>
+        <w:tabs>
+          <w:tab w:val="num" w:pos="3600"/>
+        </w:tabs>
+        <w:ind w:left="4080" w:hanging="480"/>
+      </w:pPr>
+    </w:lvl>
+    <w:lvl w:ilvl="6">
+      <w:start w:val="2"/>
       <w:numFmt w:val="decimal"/>
       <w:lvlText w:val="%7."/>
       <w:lvlJc w:val="left"/>
@@ -1467,6 +4534,30 @@
     </w:lvlOverride>
     <w:lvlOverride w:ilvl="6">
       <w:startOverride w:val="1"/>
+    </w:lvlOverride>
+  </w:num>
+  <w:num w:numId="1002">
+    <w:abstractNumId w:val="99412"/>
+    <w:lvlOverride w:ilvl="0">
+      <w:startOverride w:val="2"/>
+    </w:lvlOverride>
+    <w:lvlOverride w:ilvl="1">
+      <w:startOverride w:val="2"/>
+    </w:lvlOverride>
+    <w:lvlOverride w:ilvl="2">
+      <w:startOverride w:val="2"/>
+    </w:lvlOverride>
+    <w:lvlOverride w:ilvl="3">
+      <w:startOverride w:val="2"/>
+    </w:lvlOverride>
+    <w:lvlOverride w:ilvl="4">
+      <w:startOverride w:val="2"/>
+    </w:lvlOverride>
+    <w:lvlOverride w:ilvl="5">
+      <w:startOverride w:val="2"/>
+    </w:lvlOverride>
+    <w:lvlOverride w:ilvl="6">
+      <w:startOverride w:val="2"/>
     </w:lvlOverride>
   </w:num>
 </w:numbering>

</xml_diff>